<commit_message>
[Fix] 解决 Validated 框架对 data class 无效的问题
</commit_message>
<xml_diff>
--- a/doc/数据结构.docx
+++ b/doc/数据结构.docx
@@ -33,8 +33,6 @@
           </w:r>
           <w:bookmarkEnd w:id="0"/>
         </w:p>
-        <w:bookmarkStart w:id="1" w:name="_GoBack"/>
-        <w:bookmarkEnd w:id="1"/>
         <w:p>
           <w:pPr>
             <w:pStyle w:val="TOC1"/>
@@ -2037,7 +2035,7 @@
           <w:numId w:val="1"/>
         </w:numPr>
       </w:pPr>
-      <w:bookmarkStart w:id="2" w:name="_Toc9442103"/>
+      <w:bookmarkStart w:id="1" w:name="_Toc9442103"/>
       <w:r>
         <w:rPr>
           <w:rFonts w:hint="eastAsia"/>
@@ -2055,7 +2053,7 @@
         </w:rPr>
         <w:t>T_RuntimeConfig</w:t>
       </w:r>
-      <w:bookmarkEnd w:id="2"/>
+      <w:bookmarkEnd w:id="1"/>
       <w:proofErr w:type="spellEnd"/>
     </w:p>
     <w:tbl>
@@ -2912,7 +2910,7 @@
           <w:lang w:val="en"/>
         </w:rPr>
       </w:pPr>
-      <w:bookmarkStart w:id="3" w:name="_Toc9442104"/>
+      <w:bookmarkStart w:id="2" w:name="_Toc9442104"/>
       <w:r>
         <w:rPr>
           <w:rFonts w:hint="eastAsia"/>
@@ -2935,7 +2933,7 @@
         </w:rPr>
         <w:t>T_Application</w:t>
       </w:r>
-      <w:bookmarkEnd w:id="3"/>
+      <w:bookmarkEnd w:id="2"/>
       <w:proofErr w:type="spellEnd"/>
     </w:p>
     <w:tbl>
@@ -3253,7 +3251,16 @@
             </w:pPr>
             <w:proofErr w:type="spellStart"/>
             <w:r>
-              <w:t>appname</w:t>
+              <w:t>a</w:t>
+            </w:r>
+            <w:r>
+              <w:t>pp</w:t>
+            </w:r>
+            <w:r>
+              <w:t>_</w:t>
+            </w:r>
+            <w:r>
+              <w:t>name</w:t>
             </w:r>
             <w:proofErr w:type="spellEnd"/>
           </w:p>
@@ -3825,7 +3832,7 @@
           <w:lang w:val="en"/>
         </w:rPr>
       </w:pPr>
-      <w:bookmarkStart w:id="4" w:name="_Toc9442105"/>
+      <w:bookmarkStart w:id="3" w:name="_Toc9442105"/>
       <w:r>
         <w:rPr>
           <w:rFonts w:hint="eastAsia"/>
@@ -3840,6 +3847,1138 @@
           <w:lang w:val="en"/>
         </w:rPr>
         <w:t>t_properties</w:t>
+      </w:r>
+      <w:bookmarkEnd w:id="3"/>
+      <w:proofErr w:type="spellEnd"/>
+    </w:p>
+    <w:tbl>
+      <w:tblPr>
+        <w:tblStyle w:val="a4"/>
+        <w:tblW w:w="0" w:type="auto"/>
+        <w:jc w:val="center"/>
+        <w:tblLook w:val="04A0" w:firstRow="1" w:lastRow="0" w:firstColumn="1" w:lastColumn="0" w:noHBand="0" w:noVBand="1"/>
+      </w:tblPr>
+      <w:tblGrid>
+        <w:gridCol w:w="1782"/>
+        <w:gridCol w:w="1427"/>
+        <w:gridCol w:w="1252"/>
+        <w:gridCol w:w="1250"/>
+        <w:gridCol w:w="1198"/>
+        <w:gridCol w:w="1387"/>
+      </w:tblGrid>
+      <w:tr>
+        <w:trPr>
+          <w:jc w:val="center"/>
+        </w:trPr>
+        <w:tc>
+          <w:tcPr>
+            <w:tcW w:w="1782" w:type="dxa"/>
+            <w:shd w:val="clear" w:color="auto" w:fill="FFFF00"/>
+          </w:tcPr>
+          <w:p>
+            <w:pPr>
+              <w:jc w:val="left"/>
+            </w:pPr>
+          </w:p>
+        </w:tc>
+        <w:tc>
+          <w:tcPr>
+            <w:tcW w:w="6514" w:type="dxa"/>
+            <w:gridSpan w:val="5"/>
+            <w:shd w:val="clear" w:color="auto" w:fill="FFFF00"/>
+          </w:tcPr>
+          <w:p>
+            <w:pPr>
+              <w:jc w:val="left"/>
+            </w:pPr>
+            <w:r>
+              <w:rPr>
+                <w:rFonts w:hint="eastAsia"/>
+              </w:rPr>
+              <w:t>表名</w:t>
+            </w:r>
+            <w:r>
+              <w:t>：</w:t>
+            </w:r>
+            <w:proofErr w:type="spellStart"/>
+            <w:r>
+              <w:rPr>
+                <w:rFonts w:hint="eastAsia"/>
+              </w:rPr>
+              <w:t>t</w:t>
+            </w:r>
+            <w:r>
+              <w:t>_properties</w:t>
+            </w:r>
+            <w:proofErr w:type="spellEnd"/>
+          </w:p>
+        </w:tc>
+      </w:tr>
+      <w:tr>
+        <w:trPr>
+          <w:jc w:val="center"/>
+        </w:trPr>
+        <w:tc>
+          <w:tcPr>
+            <w:tcW w:w="1782" w:type="dxa"/>
+            <w:shd w:val="clear" w:color="auto" w:fill="BFBFBF" w:themeFill="background1" w:themeFillShade="BF"/>
+          </w:tcPr>
+          <w:p>
+            <w:pPr>
+              <w:jc w:val="center"/>
+              <w:rPr>
+                <w:b/>
+              </w:rPr>
+            </w:pPr>
+            <w:r>
+              <w:rPr>
+                <w:rFonts w:hint="eastAsia"/>
+                <w:b/>
+              </w:rPr>
+              <w:t>字段名</w:t>
+            </w:r>
+          </w:p>
+        </w:tc>
+        <w:tc>
+          <w:tcPr>
+            <w:tcW w:w="1427" w:type="dxa"/>
+            <w:shd w:val="clear" w:color="auto" w:fill="BFBFBF" w:themeFill="background1" w:themeFillShade="BF"/>
+          </w:tcPr>
+          <w:p>
+            <w:pPr>
+              <w:jc w:val="center"/>
+              <w:rPr>
+                <w:b/>
+              </w:rPr>
+            </w:pPr>
+            <w:r>
+              <w:rPr>
+                <w:rFonts w:hint="eastAsia"/>
+                <w:b/>
+              </w:rPr>
+              <w:t>数据类型</w:t>
+            </w:r>
+          </w:p>
+        </w:tc>
+        <w:tc>
+          <w:tcPr>
+            <w:tcW w:w="1252" w:type="dxa"/>
+            <w:shd w:val="clear" w:color="auto" w:fill="BFBFBF" w:themeFill="background1" w:themeFillShade="BF"/>
+          </w:tcPr>
+          <w:p>
+            <w:pPr>
+              <w:jc w:val="center"/>
+              <w:rPr>
+                <w:b/>
+              </w:rPr>
+            </w:pPr>
+            <w:r>
+              <w:rPr>
+                <w:rFonts w:hint="eastAsia"/>
+                <w:b/>
+              </w:rPr>
+              <w:t>长度</w:t>
+            </w:r>
+          </w:p>
+        </w:tc>
+        <w:tc>
+          <w:tcPr>
+            <w:tcW w:w="1250" w:type="dxa"/>
+            <w:shd w:val="clear" w:color="auto" w:fill="BFBFBF" w:themeFill="background1" w:themeFillShade="BF"/>
+          </w:tcPr>
+          <w:p>
+            <w:pPr>
+              <w:jc w:val="center"/>
+              <w:rPr>
+                <w:b/>
+              </w:rPr>
+            </w:pPr>
+            <w:r>
+              <w:rPr>
+                <w:b/>
+              </w:rPr>
+              <w:t>主键</w:t>
+            </w:r>
+          </w:p>
+        </w:tc>
+        <w:tc>
+          <w:tcPr>
+            <w:tcW w:w="1198" w:type="dxa"/>
+            <w:shd w:val="clear" w:color="auto" w:fill="BFBFBF" w:themeFill="background1" w:themeFillShade="BF"/>
+          </w:tcPr>
+          <w:p>
+            <w:pPr>
+              <w:jc w:val="center"/>
+              <w:rPr>
+                <w:b/>
+              </w:rPr>
+            </w:pPr>
+            <w:r>
+              <w:rPr>
+                <w:rFonts w:hint="eastAsia"/>
+                <w:b/>
+              </w:rPr>
+              <w:t>可空</w:t>
+            </w:r>
+          </w:p>
+        </w:tc>
+        <w:tc>
+          <w:tcPr>
+            <w:tcW w:w="1387" w:type="dxa"/>
+            <w:shd w:val="clear" w:color="auto" w:fill="BFBFBF" w:themeFill="background1" w:themeFillShade="BF"/>
+          </w:tcPr>
+          <w:p>
+            <w:pPr>
+              <w:jc w:val="center"/>
+              <w:rPr>
+                <w:b/>
+              </w:rPr>
+            </w:pPr>
+            <w:r>
+              <w:rPr>
+                <w:rFonts w:hint="eastAsia"/>
+                <w:b/>
+              </w:rPr>
+              <w:t>说明</w:t>
+            </w:r>
+          </w:p>
+        </w:tc>
+      </w:tr>
+      <w:tr>
+        <w:trPr>
+          <w:jc w:val="center"/>
+        </w:trPr>
+        <w:tc>
+          <w:tcPr>
+            <w:tcW w:w="1782" w:type="dxa"/>
+          </w:tcPr>
+          <w:p>
+            <w:pPr>
+              <w:jc w:val="center"/>
+            </w:pPr>
+            <w:r>
+              <w:t>id</w:t>
+            </w:r>
+          </w:p>
+        </w:tc>
+        <w:tc>
+          <w:tcPr>
+            <w:tcW w:w="1427" w:type="dxa"/>
+          </w:tcPr>
+          <w:p>
+            <w:pPr>
+              <w:jc w:val="center"/>
+            </w:pPr>
+            <w:r>
+              <w:t>varc</w:t>
+            </w:r>
+            <w:r>
+              <w:rPr>
+                <w:rFonts w:hint="eastAsia"/>
+              </w:rPr>
+              <w:t>har</w:t>
+            </w:r>
+          </w:p>
+        </w:tc>
+        <w:tc>
+          <w:tcPr>
+            <w:tcW w:w="1252" w:type="dxa"/>
+          </w:tcPr>
+          <w:p>
+            <w:pPr>
+              <w:jc w:val="center"/>
+            </w:pPr>
+            <w:r>
+              <w:rPr>
+                <w:rFonts w:hint="eastAsia"/>
+              </w:rPr>
+              <w:t>36</w:t>
+            </w:r>
+          </w:p>
+        </w:tc>
+        <w:tc>
+          <w:tcPr>
+            <w:tcW w:w="1250" w:type="dxa"/>
+          </w:tcPr>
+          <w:p>
+            <w:pPr>
+              <w:jc w:val="center"/>
+            </w:pPr>
+            <w:r>
+              <w:rPr>
+                <w:rFonts w:hint="eastAsia"/>
+              </w:rPr>
+              <w:t>是</w:t>
+            </w:r>
+          </w:p>
+        </w:tc>
+        <w:tc>
+          <w:tcPr>
+            <w:tcW w:w="1198" w:type="dxa"/>
+          </w:tcPr>
+          <w:p>
+            <w:pPr>
+              <w:jc w:val="center"/>
+            </w:pPr>
+            <w:r>
+              <w:rPr>
+                <w:rFonts w:hint="eastAsia"/>
+              </w:rPr>
+              <w:t>否</w:t>
+            </w:r>
+          </w:p>
+        </w:tc>
+        <w:tc>
+          <w:tcPr>
+            <w:tcW w:w="1387" w:type="dxa"/>
+          </w:tcPr>
+          <w:p>
+            <w:pPr>
+              <w:jc w:val="left"/>
+            </w:pPr>
+            <w:r>
+              <w:rPr>
+                <w:rFonts w:hint="eastAsia"/>
+              </w:rPr>
+              <w:t>主键</w:t>
+            </w:r>
+          </w:p>
+        </w:tc>
+      </w:tr>
+      <w:tr>
+        <w:trPr>
+          <w:jc w:val="center"/>
+        </w:trPr>
+        <w:tc>
+          <w:tcPr>
+            <w:tcW w:w="1782" w:type="dxa"/>
+          </w:tcPr>
+          <w:p>
+            <w:pPr>
+              <w:jc w:val="center"/>
+            </w:pPr>
+            <w:proofErr w:type="spellStart"/>
+            <w:r>
+              <w:t>config_application</w:t>
+            </w:r>
+            <w:proofErr w:type="spellEnd"/>
+          </w:p>
+        </w:tc>
+        <w:tc>
+          <w:tcPr>
+            <w:tcW w:w="1427" w:type="dxa"/>
+          </w:tcPr>
+          <w:p>
+            <w:pPr>
+              <w:jc w:val="center"/>
+            </w:pPr>
+            <w:r>
+              <w:t>varchar</w:t>
+            </w:r>
+          </w:p>
+        </w:tc>
+        <w:tc>
+          <w:tcPr>
+            <w:tcW w:w="1252" w:type="dxa"/>
+          </w:tcPr>
+          <w:p>
+            <w:pPr>
+              <w:jc w:val="center"/>
+            </w:pPr>
+            <w:r>
+              <w:t>255</w:t>
+            </w:r>
+          </w:p>
+        </w:tc>
+        <w:tc>
+          <w:tcPr>
+            <w:tcW w:w="1250" w:type="dxa"/>
+          </w:tcPr>
+          <w:p>
+            <w:pPr>
+              <w:jc w:val="center"/>
+            </w:pPr>
+          </w:p>
+        </w:tc>
+        <w:tc>
+          <w:tcPr>
+            <w:tcW w:w="1198" w:type="dxa"/>
+          </w:tcPr>
+          <w:p>
+            <w:pPr>
+              <w:jc w:val="center"/>
+            </w:pPr>
+            <w:r>
+              <w:rPr>
+                <w:rFonts w:hint="eastAsia"/>
+              </w:rPr>
+              <w:t>否</w:t>
+            </w:r>
+          </w:p>
+        </w:tc>
+        <w:tc>
+          <w:tcPr>
+            <w:tcW w:w="1387" w:type="dxa"/>
+          </w:tcPr>
+          <w:p>
+            <w:pPr>
+              <w:jc w:val="left"/>
+            </w:pPr>
+            <w:r>
+              <w:rPr>
+                <w:rFonts w:hint="eastAsia"/>
+              </w:rPr>
+              <w:t>服务名</w:t>
+            </w:r>
+          </w:p>
+        </w:tc>
+      </w:tr>
+      <w:tr>
+        <w:trPr>
+          <w:jc w:val="center"/>
+        </w:trPr>
+        <w:tc>
+          <w:tcPr>
+            <w:tcW w:w="1782" w:type="dxa"/>
+          </w:tcPr>
+          <w:p>
+            <w:pPr>
+              <w:jc w:val="center"/>
+            </w:pPr>
+            <w:r>
+              <w:t>value</w:t>
+            </w:r>
+          </w:p>
+        </w:tc>
+        <w:tc>
+          <w:tcPr>
+            <w:tcW w:w="1427" w:type="dxa"/>
+          </w:tcPr>
+          <w:p>
+            <w:pPr>
+              <w:jc w:val="center"/>
+            </w:pPr>
+            <w:r>
+              <w:t>varchar</w:t>
+            </w:r>
+          </w:p>
+        </w:tc>
+        <w:tc>
+          <w:tcPr>
+            <w:tcW w:w="1252" w:type="dxa"/>
+          </w:tcPr>
+          <w:p>
+            <w:pPr>
+              <w:jc w:val="center"/>
+            </w:pPr>
+            <w:r>
+              <w:rPr>
+                <w:rFonts w:hint="eastAsia"/>
+              </w:rPr>
+              <w:t>255</w:t>
+            </w:r>
+          </w:p>
+        </w:tc>
+        <w:tc>
+          <w:tcPr>
+            <w:tcW w:w="1250" w:type="dxa"/>
+          </w:tcPr>
+          <w:p>
+            <w:pPr>
+              <w:jc w:val="center"/>
+            </w:pPr>
+          </w:p>
+        </w:tc>
+        <w:tc>
+          <w:tcPr>
+            <w:tcW w:w="1198" w:type="dxa"/>
+          </w:tcPr>
+          <w:p>
+            <w:pPr>
+              <w:jc w:val="center"/>
+            </w:pPr>
+            <w:r>
+              <w:rPr>
+                <w:rFonts w:hint="eastAsia"/>
+              </w:rPr>
+              <w:t>否</w:t>
+            </w:r>
+          </w:p>
+        </w:tc>
+        <w:tc>
+          <w:tcPr>
+            <w:tcW w:w="1387" w:type="dxa"/>
+          </w:tcPr>
+          <w:p>
+            <w:pPr>
+              <w:jc w:val="left"/>
+            </w:pPr>
+            <w:r>
+              <w:rPr>
+                <w:rFonts w:hint="eastAsia"/>
+              </w:rPr>
+              <w:t>参数</w:t>
+            </w:r>
+            <w:r>
+              <w:t>值</w:t>
+            </w:r>
+          </w:p>
+        </w:tc>
+      </w:tr>
+      <w:tr>
+        <w:trPr>
+          <w:jc w:val="center"/>
+        </w:trPr>
+        <w:tc>
+          <w:tcPr>
+            <w:tcW w:w="1782" w:type="dxa"/>
+          </w:tcPr>
+          <w:p>
+            <w:pPr>
+              <w:jc w:val="center"/>
+            </w:pPr>
+            <w:proofErr w:type="spellStart"/>
+            <w:r>
+              <w:t>config_des</w:t>
+            </w:r>
+            <w:proofErr w:type="spellEnd"/>
+          </w:p>
+        </w:tc>
+        <w:tc>
+          <w:tcPr>
+            <w:tcW w:w="1427" w:type="dxa"/>
+          </w:tcPr>
+          <w:p>
+            <w:pPr>
+              <w:jc w:val="center"/>
+            </w:pPr>
+            <w:r>
+              <w:t>varchar</w:t>
+            </w:r>
+          </w:p>
+        </w:tc>
+        <w:tc>
+          <w:tcPr>
+            <w:tcW w:w="1252" w:type="dxa"/>
+          </w:tcPr>
+          <w:p>
+            <w:pPr>
+              <w:jc w:val="center"/>
+            </w:pPr>
+            <w:r>
+              <w:rPr>
+                <w:rFonts w:hint="eastAsia"/>
+              </w:rPr>
+              <w:t>2</w:t>
+            </w:r>
+            <w:r>
+              <w:t>55</w:t>
+            </w:r>
+          </w:p>
+        </w:tc>
+        <w:tc>
+          <w:tcPr>
+            <w:tcW w:w="1250" w:type="dxa"/>
+          </w:tcPr>
+          <w:p>
+            <w:pPr>
+              <w:jc w:val="center"/>
+            </w:pPr>
+          </w:p>
+        </w:tc>
+        <w:tc>
+          <w:tcPr>
+            <w:tcW w:w="1198" w:type="dxa"/>
+          </w:tcPr>
+          <w:p>
+            <w:pPr>
+              <w:jc w:val="center"/>
+            </w:pPr>
+            <w:r>
+              <w:rPr>
+                <w:rFonts w:hint="eastAsia"/>
+              </w:rPr>
+              <w:t>是</w:t>
+            </w:r>
+          </w:p>
+        </w:tc>
+        <w:tc>
+          <w:tcPr>
+            <w:tcW w:w="1387" w:type="dxa"/>
+          </w:tcPr>
+          <w:p>
+            <w:pPr>
+              <w:jc w:val="left"/>
+            </w:pPr>
+            <w:r>
+              <w:rPr>
+                <w:rFonts w:hint="eastAsia"/>
+              </w:rPr>
+              <w:t>参数描述</w:t>
+            </w:r>
+          </w:p>
+        </w:tc>
+      </w:tr>
+      <w:tr>
+        <w:trPr>
+          <w:jc w:val="center"/>
+        </w:trPr>
+        <w:tc>
+          <w:tcPr>
+            <w:tcW w:w="1782" w:type="dxa"/>
+          </w:tcPr>
+          <w:p>
+            <w:pPr>
+              <w:jc w:val="center"/>
+            </w:pPr>
+            <w:proofErr w:type="spellStart"/>
+            <w:r>
+              <w:t>config_key</w:t>
+            </w:r>
+            <w:proofErr w:type="spellEnd"/>
+          </w:p>
+        </w:tc>
+        <w:tc>
+          <w:tcPr>
+            <w:tcW w:w="1427" w:type="dxa"/>
+          </w:tcPr>
+          <w:p>
+            <w:pPr>
+              <w:jc w:val="center"/>
+            </w:pPr>
+            <w:r>
+              <w:t>varchar</w:t>
+            </w:r>
+          </w:p>
+        </w:tc>
+        <w:tc>
+          <w:tcPr>
+            <w:tcW w:w="1252" w:type="dxa"/>
+          </w:tcPr>
+          <w:p>
+            <w:pPr>
+              <w:jc w:val="center"/>
+            </w:pPr>
+            <w:r>
+              <w:rPr>
+                <w:rFonts w:hint="eastAsia"/>
+              </w:rPr>
+              <w:t>2</w:t>
+            </w:r>
+            <w:r>
+              <w:t>55</w:t>
+            </w:r>
+          </w:p>
+        </w:tc>
+        <w:tc>
+          <w:tcPr>
+            <w:tcW w:w="1250" w:type="dxa"/>
+          </w:tcPr>
+          <w:p>
+            <w:pPr>
+              <w:jc w:val="center"/>
+            </w:pPr>
+          </w:p>
+        </w:tc>
+        <w:tc>
+          <w:tcPr>
+            <w:tcW w:w="1198" w:type="dxa"/>
+          </w:tcPr>
+          <w:p>
+            <w:pPr>
+              <w:jc w:val="center"/>
+            </w:pPr>
+            <w:r>
+              <w:rPr>
+                <w:rFonts w:hint="eastAsia"/>
+              </w:rPr>
+              <w:t>否</w:t>
+            </w:r>
+          </w:p>
+        </w:tc>
+        <w:tc>
+          <w:tcPr>
+            <w:tcW w:w="1387" w:type="dxa"/>
+          </w:tcPr>
+          <w:p>
+            <w:pPr>
+              <w:jc w:val="left"/>
+            </w:pPr>
+            <w:r>
+              <w:rPr>
+                <w:rFonts w:hint="eastAsia"/>
+              </w:rPr>
+              <w:t>键</w:t>
+            </w:r>
+          </w:p>
+        </w:tc>
+      </w:tr>
+      <w:tr>
+        <w:trPr>
+          <w:jc w:val="center"/>
+        </w:trPr>
+        <w:tc>
+          <w:tcPr>
+            <w:tcW w:w="1782" w:type="dxa"/>
+          </w:tcPr>
+          <w:p>
+            <w:pPr>
+              <w:jc w:val="center"/>
+            </w:pPr>
+            <w:proofErr w:type="spellStart"/>
+            <w:r>
+              <w:t>config_label</w:t>
+            </w:r>
+            <w:proofErr w:type="spellEnd"/>
+          </w:p>
+        </w:tc>
+        <w:tc>
+          <w:tcPr>
+            <w:tcW w:w="1427" w:type="dxa"/>
+          </w:tcPr>
+          <w:p>
+            <w:pPr>
+              <w:jc w:val="center"/>
+            </w:pPr>
+            <w:r>
+              <w:t>varchar</w:t>
+            </w:r>
+          </w:p>
+        </w:tc>
+        <w:tc>
+          <w:tcPr>
+            <w:tcW w:w="1252" w:type="dxa"/>
+          </w:tcPr>
+          <w:p>
+            <w:pPr>
+              <w:jc w:val="center"/>
+            </w:pPr>
+            <w:r>
+              <w:rPr>
+                <w:rFonts w:hint="eastAsia"/>
+              </w:rPr>
+              <w:t>2</w:t>
+            </w:r>
+            <w:r>
+              <w:t>55</w:t>
+            </w:r>
+          </w:p>
+        </w:tc>
+        <w:tc>
+          <w:tcPr>
+            <w:tcW w:w="1250" w:type="dxa"/>
+          </w:tcPr>
+          <w:p>
+            <w:pPr>
+              <w:jc w:val="center"/>
+            </w:pPr>
+          </w:p>
+        </w:tc>
+        <w:tc>
+          <w:tcPr>
+            <w:tcW w:w="1198" w:type="dxa"/>
+          </w:tcPr>
+          <w:p>
+            <w:pPr>
+              <w:jc w:val="center"/>
+            </w:pPr>
+            <w:r>
+              <w:rPr>
+                <w:rFonts w:hint="eastAsia"/>
+              </w:rPr>
+              <w:t>否</w:t>
+            </w:r>
+          </w:p>
+        </w:tc>
+        <w:tc>
+          <w:tcPr>
+            <w:tcW w:w="1387" w:type="dxa"/>
+          </w:tcPr>
+          <w:p>
+            <w:pPr>
+              <w:jc w:val="left"/>
+            </w:pPr>
+            <w:r>
+              <w:rPr>
+                <w:rFonts w:hint="eastAsia"/>
+              </w:rPr>
+              <w:t>标签</w:t>
+            </w:r>
+          </w:p>
+        </w:tc>
+      </w:tr>
+      <w:tr>
+        <w:trPr>
+          <w:jc w:val="center"/>
+        </w:trPr>
+        <w:tc>
+          <w:tcPr>
+            <w:tcW w:w="1782" w:type="dxa"/>
+          </w:tcPr>
+          <w:p>
+            <w:pPr>
+              <w:jc w:val="center"/>
+            </w:pPr>
+            <w:proofErr w:type="spellStart"/>
+            <w:r>
+              <w:t>config_profile</w:t>
+            </w:r>
+            <w:proofErr w:type="spellEnd"/>
+          </w:p>
+        </w:tc>
+        <w:tc>
+          <w:tcPr>
+            <w:tcW w:w="1427" w:type="dxa"/>
+          </w:tcPr>
+          <w:p>
+            <w:pPr>
+              <w:jc w:val="center"/>
+            </w:pPr>
+            <w:r>
+              <w:t>varchar</w:t>
+            </w:r>
+          </w:p>
+        </w:tc>
+        <w:tc>
+          <w:tcPr>
+            <w:tcW w:w="1252" w:type="dxa"/>
+          </w:tcPr>
+          <w:p>
+            <w:pPr>
+              <w:jc w:val="center"/>
+            </w:pPr>
+            <w:r>
+              <w:rPr>
+                <w:rFonts w:hint="eastAsia"/>
+              </w:rPr>
+              <w:t>2</w:t>
+            </w:r>
+            <w:r>
+              <w:t>55</w:t>
+            </w:r>
+          </w:p>
+        </w:tc>
+        <w:tc>
+          <w:tcPr>
+            <w:tcW w:w="1250" w:type="dxa"/>
+          </w:tcPr>
+          <w:p>
+            <w:pPr>
+              <w:jc w:val="center"/>
+            </w:pPr>
+          </w:p>
+        </w:tc>
+        <w:tc>
+          <w:tcPr>
+            <w:tcW w:w="1198" w:type="dxa"/>
+          </w:tcPr>
+          <w:p>
+            <w:pPr>
+              <w:jc w:val="center"/>
+            </w:pPr>
+            <w:r>
+              <w:rPr>
+                <w:rFonts w:hint="eastAsia"/>
+              </w:rPr>
+              <w:t>否</w:t>
+            </w:r>
+          </w:p>
+        </w:tc>
+        <w:tc>
+          <w:tcPr>
+            <w:tcW w:w="1387" w:type="dxa"/>
+          </w:tcPr>
+          <w:p>
+            <w:pPr>
+              <w:jc w:val="left"/>
+            </w:pPr>
+            <w:r>
+              <w:rPr>
+                <w:rFonts w:hint="eastAsia"/>
+              </w:rPr>
+              <w:t>配置项</w:t>
+            </w:r>
+          </w:p>
+        </w:tc>
+      </w:tr>
+      <w:tr>
+        <w:trPr>
+          <w:jc w:val="center"/>
+        </w:trPr>
+        <w:tc>
+          <w:tcPr>
+            <w:tcW w:w="1782" w:type="dxa"/>
+          </w:tcPr>
+          <w:p>
+            <w:pPr>
+              <w:jc w:val="center"/>
+            </w:pPr>
+            <w:proofErr w:type="spellStart"/>
+            <w:r>
+              <w:t>config_value</w:t>
+            </w:r>
+            <w:proofErr w:type="spellEnd"/>
+          </w:p>
+        </w:tc>
+        <w:tc>
+          <w:tcPr>
+            <w:tcW w:w="1427" w:type="dxa"/>
+          </w:tcPr>
+          <w:p>
+            <w:pPr>
+              <w:jc w:val="center"/>
+            </w:pPr>
+            <w:r>
+              <w:t>varchar</w:t>
+            </w:r>
+          </w:p>
+        </w:tc>
+        <w:tc>
+          <w:tcPr>
+            <w:tcW w:w="1252" w:type="dxa"/>
+          </w:tcPr>
+          <w:p>
+            <w:pPr>
+              <w:jc w:val="center"/>
+            </w:pPr>
+            <w:r>
+              <w:rPr>
+                <w:rFonts w:hint="eastAsia"/>
+              </w:rPr>
+              <w:t>2</w:t>
+            </w:r>
+            <w:r>
+              <w:t>55</w:t>
+            </w:r>
+          </w:p>
+        </w:tc>
+        <w:tc>
+          <w:tcPr>
+            <w:tcW w:w="1250" w:type="dxa"/>
+          </w:tcPr>
+          <w:p>
+            <w:pPr>
+              <w:jc w:val="center"/>
+            </w:pPr>
+          </w:p>
+        </w:tc>
+        <w:tc>
+          <w:tcPr>
+            <w:tcW w:w="1198" w:type="dxa"/>
+          </w:tcPr>
+          <w:p>
+            <w:pPr>
+              <w:jc w:val="center"/>
+            </w:pPr>
+            <w:r>
+              <w:rPr>
+                <w:rFonts w:hint="eastAsia"/>
+              </w:rPr>
+              <w:t>否</w:t>
+            </w:r>
+          </w:p>
+        </w:tc>
+        <w:tc>
+          <w:tcPr>
+            <w:tcW w:w="1387" w:type="dxa"/>
+          </w:tcPr>
+          <w:p>
+            <w:pPr>
+              <w:jc w:val="left"/>
+            </w:pPr>
+            <w:r>
+              <w:rPr>
+                <w:rFonts w:hint="eastAsia"/>
+              </w:rPr>
+              <w:t>值</w:t>
+            </w:r>
+          </w:p>
+        </w:tc>
+      </w:tr>
+      <w:tr>
+        <w:trPr>
+          <w:jc w:val="center"/>
+        </w:trPr>
+        <w:tc>
+          <w:tcPr>
+            <w:tcW w:w="1782" w:type="dxa"/>
+          </w:tcPr>
+          <w:p>
+            <w:pPr>
+              <w:jc w:val="center"/>
+            </w:pPr>
+            <w:r>
+              <w:t>enabled</w:t>
+            </w:r>
+          </w:p>
+        </w:tc>
+        <w:tc>
+          <w:tcPr>
+            <w:tcW w:w="1427" w:type="dxa"/>
+          </w:tcPr>
+          <w:p>
+            <w:pPr>
+              <w:jc w:val="center"/>
+            </w:pPr>
+            <w:r>
+              <w:rPr>
+                <w:rFonts w:hint="eastAsia"/>
+              </w:rPr>
+              <w:t>b</w:t>
+            </w:r>
+            <w:r>
+              <w:t>it</w:t>
+            </w:r>
+          </w:p>
+        </w:tc>
+        <w:tc>
+          <w:tcPr>
+            <w:tcW w:w="1252" w:type="dxa"/>
+          </w:tcPr>
+          <w:p>
+            <w:pPr>
+              <w:jc w:val="center"/>
+            </w:pPr>
+          </w:p>
+        </w:tc>
+        <w:tc>
+          <w:tcPr>
+            <w:tcW w:w="1250" w:type="dxa"/>
+          </w:tcPr>
+          <w:p>
+            <w:pPr>
+              <w:jc w:val="center"/>
+            </w:pPr>
+          </w:p>
+        </w:tc>
+        <w:tc>
+          <w:tcPr>
+            <w:tcW w:w="1198" w:type="dxa"/>
+          </w:tcPr>
+          <w:p>
+            <w:pPr>
+              <w:jc w:val="center"/>
+            </w:pPr>
+            <w:r>
+              <w:rPr>
+                <w:rFonts w:hint="eastAsia"/>
+              </w:rPr>
+              <w:t>否</w:t>
+            </w:r>
+          </w:p>
+        </w:tc>
+        <w:tc>
+          <w:tcPr>
+            <w:tcW w:w="1387" w:type="dxa"/>
+          </w:tcPr>
+          <w:p>
+            <w:pPr>
+              <w:jc w:val="left"/>
+            </w:pPr>
+            <w:r>
+              <w:t>状态：</w:t>
+            </w:r>
+          </w:p>
+          <w:p>
+            <w:pPr>
+              <w:pStyle w:val="a5"/>
+              <w:numPr>
+                <w:ilvl w:val="0"/>
+                <w:numId w:val="16"/>
+              </w:numPr>
+              <w:ind w:firstLineChars="0"/>
+              <w:jc w:val="left"/>
+            </w:pPr>
+            <w:r>
+              <w:rPr>
+                <w:rFonts w:hint="eastAsia"/>
+              </w:rPr>
+              <w:t>f</w:t>
+            </w:r>
+            <w:r>
+              <w:t>alse</w:t>
+            </w:r>
+            <w:r>
+              <w:t>禁用</w:t>
+            </w:r>
+          </w:p>
+          <w:p>
+            <w:pPr>
+              <w:pStyle w:val="a5"/>
+              <w:numPr>
+                <w:ilvl w:val="0"/>
+                <w:numId w:val="16"/>
+              </w:numPr>
+              <w:ind w:firstLineChars="0"/>
+              <w:jc w:val="left"/>
+            </w:pPr>
+            <w:r>
+              <w:rPr>
+                <w:rFonts w:hint="eastAsia"/>
+              </w:rPr>
+              <w:t>t</w:t>
+            </w:r>
+            <w:r>
+              <w:t>rue</w:t>
+            </w:r>
+            <w:r>
+              <w:rPr>
+                <w:rFonts w:hint="eastAsia"/>
+              </w:rPr>
+              <w:t>启用</w:t>
+            </w:r>
+          </w:p>
+        </w:tc>
+      </w:tr>
+    </w:tbl>
+    <w:p>
+      <w:pPr>
+        <w:rPr>
+          <w:lang w:val="en"/>
+        </w:rPr>
+      </w:pPr>
+    </w:p>
+    <w:p>
+      <w:pPr>
+        <w:widowControl/>
+        <w:jc w:val="left"/>
+        <w:rPr>
+          <w:b/>
+          <w:bCs/>
+          <w:kern w:val="44"/>
+          <w:sz w:val="44"/>
+          <w:szCs w:val="44"/>
+        </w:rPr>
+      </w:pPr>
+      <w:r>
+        <w:br w:type="page"/>
+      </w:r>
+    </w:p>
+    <w:p>
+      <w:pPr>
+        <w:pStyle w:val="1"/>
+        <w:numPr>
+          <w:ilvl w:val="0"/>
+          <w:numId w:val="1"/>
+        </w:numPr>
+      </w:pPr>
+      <w:bookmarkStart w:id="4" w:name="_Toc9442106"/>
+      <w:r>
+        <w:rPr>
+          <w:rFonts w:hint="eastAsia"/>
+        </w:rPr>
+        <w:lastRenderedPageBreak/>
+        <w:t>路由配置表</w:t>
+      </w:r>
+      <w:proofErr w:type="spellStart"/>
+      <w:r>
+        <w:rPr>
+          <w:rFonts w:hint="eastAsia"/>
+        </w:rPr>
+        <w:t>t</w:t>
+      </w:r>
+      <w:r>
+        <w:t>_gateway_route</w:t>
       </w:r>
       <w:bookmarkEnd w:id="4"/>
       <w:proofErr w:type="spellEnd"/>
@@ -3901,7 +5040,7 @@
               <w:t>t</w:t>
             </w:r>
             <w:r>
-              <w:t>_properties</w:t>
+              <w:t>_gateway_route</w:t>
             </w:r>
             <w:proofErr w:type="spellEnd"/>
           </w:p>
@@ -4150,11 +5289,9 @@
             <w:pPr>
               <w:jc w:val="center"/>
             </w:pPr>
-            <w:proofErr w:type="spellStart"/>
-            <w:r>
-              <w:t>config_application</w:t>
-            </w:r>
-            <w:proofErr w:type="spellEnd"/>
+            <w:r>
+              <w:t>filters</w:t>
+            </w:r>
           </w:p>
         </w:tc>
         <w:tc>
@@ -4166,7 +5303,7 @@
               <w:jc w:val="center"/>
             </w:pPr>
             <w:r>
-              <w:t>varchar</w:t>
+              <w:t>text</w:t>
             </w:r>
           </w:p>
         </w:tc>
@@ -4178,9 +5315,6 @@
             <w:pPr>
               <w:jc w:val="center"/>
             </w:pPr>
-            <w:r>
-              <w:t>255</w:t>
-            </w:r>
           </w:p>
         </w:tc>
         <w:tc>
@@ -4205,7 +5339,7 @@
               <w:rPr>
                 <w:rFonts w:hint="eastAsia"/>
               </w:rPr>
-              <w:t>否</w:t>
+              <w:t>是</w:t>
             </w:r>
           </w:p>
         </w:tc>
@@ -4221,7 +5355,7 @@
               <w:rPr>
                 <w:rFonts w:hint="eastAsia"/>
               </w:rPr>
-              <w:t>服务名</w:t>
+              <w:t>过滤器</w:t>
             </w:r>
           </w:p>
         </w:tc>
@@ -4238,9 +5372,11 @@
             <w:pPr>
               <w:jc w:val="center"/>
             </w:pPr>
-            <w:r>
-              <w:t>value</w:t>
-            </w:r>
+            <w:proofErr w:type="spellStart"/>
+            <w:r>
+              <w:t>order_num</w:t>
+            </w:r>
+            <w:proofErr w:type="spellEnd"/>
           </w:p>
         </w:tc>
         <w:tc>
@@ -4252,7 +5388,13 @@
               <w:jc w:val="center"/>
             </w:pPr>
             <w:r>
-              <w:t>varchar</w:t>
+              <w:t>I</w:t>
+            </w:r>
+            <w:r>
+              <w:rPr>
+                <w:rFonts w:hint="eastAsia"/>
+              </w:rPr>
+              <w:t>nt</w:t>
             </w:r>
           </w:p>
         </w:tc>
@@ -4268,7 +5410,10 @@
               <w:rPr>
                 <w:rFonts w:hint="eastAsia"/>
               </w:rPr>
-              <w:t>255</w:t>
+              <w:t>1</w:t>
+            </w:r>
+            <w:r>
+              <w:t>1</w:t>
             </w:r>
           </w:p>
         </w:tc>
@@ -4310,10 +5455,7 @@
               <w:rPr>
                 <w:rFonts w:hint="eastAsia"/>
               </w:rPr>
-              <w:t>参数</w:t>
-            </w:r>
-            <w:r>
-              <w:t>值</w:t>
+              <w:t>序号</w:t>
             </w:r>
           </w:p>
         </w:tc>
@@ -4330,11 +5472,9 @@
             <w:pPr>
               <w:jc w:val="center"/>
             </w:pPr>
-            <w:proofErr w:type="spellStart"/>
-            <w:r>
-              <w:t>config_des</w:t>
-            </w:r>
-            <w:proofErr w:type="spellEnd"/>
+            <w:r>
+              <w:t>predicates</w:t>
+            </w:r>
           </w:p>
         </w:tc>
         <w:tc>
@@ -4346,7 +5486,13 @@
               <w:jc w:val="center"/>
             </w:pPr>
             <w:r>
-              <w:t>varchar</w:t>
+              <w:t>T</w:t>
+            </w:r>
+            <w:r>
+              <w:rPr>
+                <w:rFonts w:hint="eastAsia"/>
+              </w:rPr>
+              <w:t>ext</w:t>
             </w:r>
           </w:p>
         </w:tc>
@@ -4358,15 +5504,6 @@
             <w:pPr>
               <w:jc w:val="center"/>
             </w:pPr>
-            <w:r>
-              <w:rPr>
-                <w:rFonts w:hint="eastAsia"/>
-              </w:rPr>
-              <w:t>2</w:t>
-            </w:r>
-            <w:r>
-              <w:t>55</w:t>
-            </w:r>
           </w:p>
         </w:tc>
         <w:tc>
@@ -4391,7 +5528,7 @@
               <w:rPr>
                 <w:rFonts w:hint="eastAsia"/>
               </w:rPr>
-              <w:t>是</w:t>
+              <w:t>否</w:t>
             </w:r>
           </w:p>
         </w:tc>
@@ -4407,7 +5544,7 @@
               <w:rPr>
                 <w:rFonts w:hint="eastAsia"/>
               </w:rPr>
-              <w:t>参数描述</w:t>
+              <w:t>断言</w:t>
             </w:r>
           </w:p>
         </w:tc>
@@ -4424,11 +5561,9 @@
             <w:pPr>
               <w:jc w:val="center"/>
             </w:pPr>
-            <w:proofErr w:type="spellStart"/>
-            <w:r>
-              <w:t>config_key</w:t>
-            </w:r>
-            <w:proofErr w:type="spellEnd"/>
+            <w:r>
+              <w:t>remarks</w:t>
+            </w:r>
           </w:p>
         </w:tc>
         <w:tc>
@@ -4485,7 +5620,7 @@
               <w:rPr>
                 <w:rFonts w:hint="eastAsia"/>
               </w:rPr>
-              <w:t>否</w:t>
+              <w:t>是</w:t>
             </w:r>
           </w:p>
         </w:tc>
@@ -4501,7 +5636,7 @@
               <w:rPr>
                 <w:rFonts w:hint="eastAsia"/>
               </w:rPr>
-              <w:t>键</w:t>
+              <w:t>备注</w:t>
             </w:r>
           </w:p>
         </w:tc>
@@ -4520,7 +5655,16 @@
             </w:pPr>
             <w:proofErr w:type="spellStart"/>
             <w:r>
-              <w:t>config_label</w:t>
+              <w:t>r</w:t>
+            </w:r>
+            <w:r>
+              <w:t>oute</w:t>
+            </w:r>
+            <w:r>
+              <w:t>_</w:t>
+            </w:r>
+            <w:r>
+              <w:t>id</w:t>
             </w:r>
             <w:proofErr w:type="spellEnd"/>
           </w:p>
@@ -4595,7 +5739,13 @@
               <w:rPr>
                 <w:rFonts w:hint="eastAsia"/>
               </w:rPr>
-              <w:t>标签</w:t>
+              <w:t>路由</w:t>
+            </w:r>
+            <w:r>
+              <w:rPr>
+                <w:rFonts w:hint="eastAsia"/>
+              </w:rPr>
+              <w:t>id</w:t>
             </w:r>
           </w:p>
         </w:tc>
@@ -4614,7 +5764,7 @@
             </w:pPr>
             <w:proofErr w:type="spellStart"/>
             <w:r>
-              <w:t>config_profile</w:t>
+              <w:t>uri</w:t>
             </w:r>
             <w:proofErr w:type="spellEnd"/>
           </w:p>
@@ -4689,101 +5839,7 @@
               <w:rPr>
                 <w:rFonts w:hint="eastAsia"/>
               </w:rPr>
-              <w:t>配置项</w:t>
-            </w:r>
-          </w:p>
-        </w:tc>
-      </w:tr>
-      <w:tr>
-        <w:trPr>
-          <w:jc w:val="center"/>
-        </w:trPr>
-        <w:tc>
-          <w:tcPr>
-            <w:tcW w:w="1782" w:type="dxa"/>
-          </w:tcPr>
-          <w:p>
-            <w:pPr>
-              <w:jc w:val="center"/>
-            </w:pPr>
-            <w:proofErr w:type="spellStart"/>
-            <w:r>
-              <w:t>config_value</w:t>
-            </w:r>
-            <w:proofErr w:type="spellEnd"/>
-          </w:p>
-        </w:tc>
-        <w:tc>
-          <w:tcPr>
-            <w:tcW w:w="1427" w:type="dxa"/>
-          </w:tcPr>
-          <w:p>
-            <w:pPr>
-              <w:jc w:val="center"/>
-            </w:pPr>
-            <w:r>
-              <w:t>varchar</w:t>
-            </w:r>
-          </w:p>
-        </w:tc>
-        <w:tc>
-          <w:tcPr>
-            <w:tcW w:w="1252" w:type="dxa"/>
-          </w:tcPr>
-          <w:p>
-            <w:pPr>
-              <w:jc w:val="center"/>
-            </w:pPr>
-            <w:r>
-              <w:rPr>
-                <w:rFonts w:hint="eastAsia"/>
-              </w:rPr>
-              <w:t>2</w:t>
-            </w:r>
-            <w:r>
-              <w:t>55</w:t>
-            </w:r>
-          </w:p>
-        </w:tc>
-        <w:tc>
-          <w:tcPr>
-            <w:tcW w:w="1250" w:type="dxa"/>
-          </w:tcPr>
-          <w:p>
-            <w:pPr>
-              <w:jc w:val="center"/>
-            </w:pPr>
-          </w:p>
-        </w:tc>
-        <w:tc>
-          <w:tcPr>
-            <w:tcW w:w="1198" w:type="dxa"/>
-          </w:tcPr>
-          <w:p>
-            <w:pPr>
-              <w:jc w:val="center"/>
-            </w:pPr>
-            <w:r>
-              <w:rPr>
-                <w:rFonts w:hint="eastAsia"/>
-              </w:rPr>
-              <w:t>否</w:t>
-            </w:r>
-          </w:p>
-        </w:tc>
-        <w:tc>
-          <w:tcPr>
-            <w:tcW w:w="1387" w:type="dxa"/>
-          </w:tcPr>
-          <w:p>
-            <w:pPr>
-              <w:jc w:val="left"/>
-            </w:pPr>
-            <w:r>
-              <w:rPr>
-                <w:rFonts w:hint="eastAsia"/>
-              </w:rPr>
-              <w:t>值</w:t>
+              <w:t>路由地址</w:t>
             </w:r>
           </w:p>
         </w:tc>
@@ -4926,52 +5982,22 @@
     </w:tbl>
     <w:p>
       <w:pPr>
-        <w:rPr>
-          <w:lang w:val="en"/>
-        </w:rPr>
-      </w:pPr>
-    </w:p>
-    <w:p>
-      <w:pPr>
-        <w:widowControl/>
-        <w:jc w:val="left"/>
-        <w:rPr>
-          <w:b/>
-          <w:bCs/>
-          <w:kern w:val="44"/>
-          <w:sz w:val="44"/>
-          <w:szCs w:val="44"/>
-        </w:rPr>
-      </w:pPr>
-      <w:r>
-        <w:br w:type="page"/>
-      </w:r>
-    </w:p>
-    <w:p>
-      <w:pPr>
         <w:pStyle w:val="1"/>
         <w:numPr>
           <w:ilvl w:val="0"/>
           <w:numId w:val="1"/>
         </w:numPr>
       </w:pPr>
-      <w:bookmarkStart w:id="5" w:name="_Toc9442106"/>
+      <w:bookmarkStart w:id="5" w:name="_Toc9442107"/>
       <w:r>
         <w:rPr>
           <w:rFonts w:hint="eastAsia"/>
         </w:rPr>
-        <w:lastRenderedPageBreak/>
-        <w:t>路由配置表</w:t>
+        <w:t>路由日志表</w:t>
       </w:r>
       <w:proofErr w:type="spellStart"/>
       <w:r>
-        <w:rPr>
-          <w:rFonts w:hint="eastAsia"/>
-        </w:rPr>
-        <w:t>t</w:t>
-      </w:r>
-      <w:r>
-        <w:t>_gateway_route</w:t>
+        <w:t>t_gateway_route_log</w:t>
       </w:r>
       <w:bookmarkEnd w:id="5"/>
       <w:proofErr w:type="spellEnd"/>
@@ -5035,6 +6061,9 @@
             <w:r>
               <w:t>_gateway_route</w:t>
             </w:r>
+            <w:r>
+              <w:t>_log</w:t>
+            </w:r>
             <w:proofErr w:type="spellEnd"/>
           </w:p>
         </w:tc>
@@ -5282,9 +6311,11 @@
             <w:pPr>
               <w:jc w:val="center"/>
             </w:pPr>
-            <w:r>
-              <w:t>filters</w:t>
-            </w:r>
+            <w:proofErr w:type="spellStart"/>
+            <w:r>
+              <w:t>remote_ip</w:t>
+            </w:r>
+            <w:proofErr w:type="spellEnd"/>
           </w:p>
         </w:tc>
         <w:tc>
@@ -5296,7 +6327,13 @@
               <w:jc w:val="center"/>
             </w:pPr>
             <w:r>
-              <w:t>text</w:t>
+              <w:t>V</w:t>
+            </w:r>
+            <w:r>
+              <w:rPr>
+                <w:rFonts w:hint="eastAsia"/>
+              </w:rPr>
+              <w:t>archar</w:t>
             </w:r>
           </w:p>
         </w:tc>
@@ -5308,6 +6345,15 @@
             <w:pPr>
               <w:jc w:val="center"/>
             </w:pPr>
+            <w:r>
+              <w:rPr>
+                <w:rFonts w:hint="eastAsia"/>
+              </w:rPr>
+              <w:t>2</w:t>
+            </w:r>
+            <w:r>
+              <w:t>55</w:t>
+            </w:r>
           </w:p>
         </w:tc>
         <w:tc>
@@ -5332,7 +6378,7 @@
               <w:rPr>
                 <w:rFonts w:hint="eastAsia"/>
               </w:rPr>
-              <w:t>是</w:t>
+              <w:t>否</w:t>
             </w:r>
           </w:p>
         </w:tc>
@@ -5348,8 +6394,16 @@
               <w:rPr>
                 <w:rFonts w:hint="eastAsia"/>
               </w:rPr>
-              <w:t>过滤器</w:t>
-            </w:r>
+              <w:t>客户端</w:t>
+            </w:r>
+            <w:proofErr w:type="spellStart"/>
+            <w:r>
+              <w:rPr>
+                <w:rFonts w:hint="eastAsia"/>
+              </w:rPr>
+              <w:t>ip</w:t>
+            </w:r>
+            <w:proofErr w:type="spellEnd"/>
           </w:p>
         </w:tc>
       </w:tr>
@@ -5367,7 +6421,7 @@
             </w:pPr>
             <w:proofErr w:type="spellStart"/>
             <w:r>
-              <w:t>order_num</w:t>
+              <w:t>gateway_ip</w:t>
             </w:r>
             <w:proofErr w:type="spellEnd"/>
           </w:p>
@@ -5381,13 +6435,13 @@
               <w:jc w:val="center"/>
             </w:pPr>
             <w:r>
-              <w:t>I</w:t>
-            </w:r>
-            <w:r>
-              <w:rPr>
-                <w:rFonts w:hint="eastAsia"/>
-              </w:rPr>
-              <w:t>nt</w:t>
+              <w:t>V</w:t>
+            </w:r>
+            <w:r>
+              <w:rPr>
+                <w:rFonts w:hint="eastAsia"/>
+              </w:rPr>
+              <w:t>archar</w:t>
             </w:r>
           </w:p>
         </w:tc>
@@ -5403,10 +6457,10 @@
               <w:rPr>
                 <w:rFonts w:hint="eastAsia"/>
               </w:rPr>
-              <w:t>1</w:t>
-            </w:r>
-            <w:r>
-              <w:t>1</w:t>
+              <w:t>2</w:t>
+            </w:r>
+            <w:r>
+              <w:t>55</w:t>
             </w:r>
           </w:p>
         </w:tc>
@@ -5448,8 +6502,16 @@
               <w:rPr>
                 <w:rFonts w:hint="eastAsia"/>
               </w:rPr>
-              <w:t>序号</w:t>
-            </w:r>
+              <w:t>网关</w:t>
+            </w:r>
+            <w:proofErr w:type="spellStart"/>
+            <w:r>
+              <w:rPr>
+                <w:rFonts w:hint="eastAsia"/>
+              </w:rPr>
+              <w:t>ip</w:t>
+            </w:r>
+            <w:proofErr w:type="spellEnd"/>
           </w:p>
         </w:tc>
       </w:tr>
@@ -5466,7 +6528,7 @@
               <w:jc w:val="center"/>
             </w:pPr>
             <w:r>
-              <w:t>predicates</w:t>
+              <w:t>path</w:t>
             </w:r>
           </w:p>
         </w:tc>
@@ -5479,13 +6541,13 @@
               <w:jc w:val="center"/>
             </w:pPr>
             <w:r>
-              <w:t>T</w:t>
-            </w:r>
-            <w:r>
-              <w:rPr>
-                <w:rFonts w:hint="eastAsia"/>
-              </w:rPr>
-              <w:t>ext</w:t>
+              <w:t>V</w:t>
+            </w:r>
+            <w:r>
+              <w:rPr>
+                <w:rFonts w:hint="eastAsia"/>
+              </w:rPr>
+              <w:t>archar</w:t>
             </w:r>
           </w:p>
         </w:tc>
@@ -5497,6 +6559,15 @@
             <w:pPr>
               <w:jc w:val="center"/>
             </w:pPr>
+            <w:r>
+              <w:rPr>
+                <w:rFonts w:hint="eastAsia"/>
+              </w:rPr>
+              <w:t>2</w:t>
+            </w:r>
+            <w:r>
+              <w:t>55</w:t>
+            </w:r>
           </w:p>
         </w:tc>
         <w:tc>
@@ -5537,7 +6608,7 @@
               <w:rPr>
                 <w:rFonts w:hint="eastAsia"/>
               </w:rPr>
-              <w:t>断言</w:t>
+              <w:t>路径</w:t>
             </w:r>
           </w:p>
         </w:tc>
@@ -5554,9 +6625,11 @@
             <w:pPr>
               <w:jc w:val="center"/>
             </w:pPr>
-            <w:r>
-              <w:t>remarks</w:t>
-            </w:r>
+            <w:proofErr w:type="spellStart"/>
+            <w:r>
+              <w:t>server_id</w:t>
+            </w:r>
+            <w:proofErr w:type="spellEnd"/>
           </w:p>
         </w:tc>
         <w:tc>
@@ -5568,7 +6641,13 @@
               <w:jc w:val="center"/>
             </w:pPr>
             <w:r>
-              <w:t>varchar</w:t>
+              <w:t>V</w:t>
+            </w:r>
+            <w:r>
+              <w:rPr>
+                <w:rFonts w:hint="eastAsia"/>
+              </w:rPr>
+              <w:t>archar</w:t>
             </w:r>
           </w:p>
         </w:tc>
@@ -5629,7 +6708,13 @@
               <w:rPr>
                 <w:rFonts w:hint="eastAsia"/>
               </w:rPr>
-              <w:t>备注</w:t>
+              <w:t>服务</w:t>
+            </w:r>
+            <w:r>
+              <w:rPr>
+                <w:rFonts w:hint="eastAsia"/>
+              </w:rPr>
+              <w:t>id</w:t>
             </w:r>
           </w:p>
         </w:tc>
@@ -5648,7 +6733,7 @@
             </w:pPr>
             <w:proofErr w:type="spellStart"/>
             <w:r>
-              <w:t>routeid</w:t>
+              <w:t>target_uri</w:t>
             </w:r>
             <w:proofErr w:type="spellEnd"/>
           </w:p>
@@ -5707,7 +6792,7 @@
               <w:rPr>
                 <w:rFonts w:hint="eastAsia"/>
               </w:rPr>
-              <w:t>否</w:t>
+              <w:t>是</w:t>
             </w:r>
           </w:p>
         </w:tc>
@@ -5723,14 +6808,16 @@
               <w:rPr>
                 <w:rFonts w:hint="eastAsia"/>
               </w:rPr>
-              <w:t>路由</w:t>
-            </w:r>
-            <w:r>
-              <w:rPr>
-                <w:rFonts w:hint="eastAsia"/>
-              </w:rPr>
-              <w:t>id</w:t>
-            </w:r>
+              <w:t>目标</w:t>
+            </w:r>
+            <w:proofErr w:type="spellStart"/>
+            <w:r>
+              <w:rPr>
+                <w:rFonts w:hint="eastAsia"/>
+              </w:rPr>
+              <w:t>url</w:t>
+            </w:r>
+            <w:proofErr w:type="spellEnd"/>
           </w:p>
         </w:tc>
       </w:tr>
@@ -5748,7 +6835,7 @@
             </w:pPr>
             <w:proofErr w:type="spellStart"/>
             <w:r>
-              <w:t>uri</w:t>
+              <w:t>request_time</w:t>
             </w:r>
             <w:proofErr w:type="spellEnd"/>
           </w:p>
@@ -5761,9 +6848,17 @@
             <w:pPr>
               <w:jc w:val="center"/>
             </w:pPr>
-            <w:r>
-              <w:t>varchar</w:t>
-            </w:r>
+            <w:proofErr w:type="spellStart"/>
+            <w:r>
+              <w:t>B</w:t>
+            </w:r>
+            <w:r>
+              <w:rPr>
+                <w:rFonts w:hint="eastAsia"/>
+              </w:rPr>
+              <w:t>igint</w:t>
+            </w:r>
+            <w:proofErr w:type="spellEnd"/>
           </w:p>
         </w:tc>
         <w:tc>
@@ -5774,15 +6869,6 @@
             <w:pPr>
               <w:jc w:val="center"/>
             </w:pPr>
-            <w:r>
-              <w:rPr>
-                <w:rFonts w:hint="eastAsia"/>
-              </w:rPr>
-              <w:t>2</w:t>
-            </w:r>
-            <w:r>
-              <w:t>55</w:t>
-            </w:r>
           </w:p>
         </w:tc>
         <w:tc>
@@ -5823,7 +6909,7 @@
               <w:rPr>
                 <w:rFonts w:hint="eastAsia"/>
               </w:rPr>
-              <w:t>路由地址</w:t>
+              <w:t>请求时间</w:t>
             </w:r>
           </w:p>
         </w:tc>
@@ -5840,9 +6926,11 @@
             <w:pPr>
               <w:jc w:val="center"/>
             </w:pPr>
-            <w:r>
-              <w:t>enabled</w:t>
-            </w:r>
+            <w:proofErr w:type="spellStart"/>
+            <w:r>
+              <w:t>response_time</w:t>
+            </w:r>
+            <w:proofErr w:type="spellEnd"/>
           </w:p>
         </w:tc>
         <w:tc>
@@ -5853,15 +6941,17 @@
             <w:pPr>
               <w:jc w:val="center"/>
             </w:pPr>
-            <w:r>
-              <w:rPr>
-                <w:rFonts w:hint="eastAsia"/>
-              </w:rPr>
-              <w:t>b</w:t>
-            </w:r>
-            <w:r>
-              <w:t>it</w:t>
-            </w:r>
+            <w:proofErr w:type="spellStart"/>
+            <w:r>
+              <w:t>B</w:t>
+            </w:r>
+            <w:r>
+              <w:rPr>
+                <w:rFonts w:hint="eastAsia"/>
+              </w:rPr>
+              <w:t>igint</w:t>
+            </w:r>
+            <w:proofErr w:type="spellEnd"/>
           </w:p>
         </w:tc>
         <w:tc>
@@ -5896,7 +6986,7 @@
               <w:rPr>
                 <w:rFonts w:hint="eastAsia"/>
               </w:rPr>
-              <w:t>否</w:t>
+              <w:t>是</w:t>
             </w:r>
           </w:p>
         </w:tc>
@@ -5909,61 +6999,200 @@
               <w:jc w:val="left"/>
             </w:pPr>
             <w:r>
-              <w:t>状态：</w:t>
-            </w:r>
-          </w:p>
-          <w:p>
-            <w:pPr>
-              <w:pStyle w:val="a5"/>
-              <w:numPr>
-                <w:ilvl w:val="0"/>
-                <w:numId w:val="16"/>
-              </w:numPr>
-              <w:ind w:firstLineChars="0"/>
+              <w:rPr>
+                <w:rFonts w:hint="eastAsia"/>
+              </w:rPr>
+              <w:t>响应时间</w:t>
+            </w:r>
+          </w:p>
+        </w:tc>
+      </w:tr>
+      <w:tr>
+        <w:trPr>
+          <w:jc w:val="center"/>
+        </w:trPr>
+        <w:tc>
+          <w:tcPr>
+            <w:tcW w:w="1782" w:type="dxa"/>
+          </w:tcPr>
+          <w:p>
+            <w:pPr>
+              <w:jc w:val="center"/>
+            </w:pPr>
+            <w:proofErr w:type="spellStart"/>
+            <w:r>
+              <w:t>process_time</w:t>
+            </w:r>
+            <w:proofErr w:type="spellEnd"/>
+          </w:p>
+        </w:tc>
+        <w:tc>
+          <w:tcPr>
+            <w:tcW w:w="1427" w:type="dxa"/>
+          </w:tcPr>
+          <w:p>
+            <w:pPr>
+              <w:jc w:val="center"/>
+            </w:pPr>
+            <w:proofErr w:type="spellStart"/>
+            <w:r>
+              <w:t>B</w:t>
+            </w:r>
+            <w:r>
+              <w:rPr>
+                <w:rFonts w:hint="eastAsia"/>
+              </w:rPr>
+              <w:t>igint</w:t>
+            </w:r>
+            <w:proofErr w:type="spellEnd"/>
+          </w:p>
+        </w:tc>
+        <w:tc>
+          <w:tcPr>
+            <w:tcW w:w="1252" w:type="dxa"/>
+          </w:tcPr>
+          <w:p>
+            <w:pPr>
+              <w:jc w:val="center"/>
+            </w:pPr>
+          </w:p>
+        </w:tc>
+        <w:tc>
+          <w:tcPr>
+            <w:tcW w:w="1250" w:type="dxa"/>
+          </w:tcPr>
+          <w:p>
+            <w:pPr>
+              <w:jc w:val="center"/>
+            </w:pPr>
+          </w:p>
+        </w:tc>
+        <w:tc>
+          <w:tcPr>
+            <w:tcW w:w="1198" w:type="dxa"/>
+          </w:tcPr>
+          <w:p>
+            <w:pPr>
+              <w:jc w:val="center"/>
+            </w:pPr>
+            <w:r>
+              <w:rPr>
+                <w:rFonts w:hint="eastAsia"/>
+              </w:rPr>
+              <w:t>是</w:t>
+            </w:r>
+          </w:p>
+        </w:tc>
+        <w:tc>
+          <w:tcPr>
+            <w:tcW w:w="1387" w:type="dxa"/>
+          </w:tcPr>
+          <w:p>
+            <w:pPr>
               <w:jc w:val="left"/>
             </w:pPr>
             <w:r>
               <w:rPr>
                 <w:rFonts w:hint="eastAsia"/>
               </w:rPr>
-              <w:t>f</w:t>
-            </w:r>
-            <w:r>
-              <w:t>alse</w:t>
-            </w:r>
-            <w:r>
-              <w:t>禁用</w:t>
-            </w:r>
-          </w:p>
-          <w:p>
-            <w:pPr>
-              <w:pStyle w:val="a5"/>
-              <w:numPr>
-                <w:ilvl w:val="0"/>
-                <w:numId w:val="16"/>
-              </w:numPr>
-              <w:ind w:firstLineChars="0"/>
+              <w:t>处理时长</w:t>
+            </w:r>
+          </w:p>
+        </w:tc>
+      </w:tr>
+      <w:tr>
+        <w:trPr>
+          <w:jc w:val="center"/>
+        </w:trPr>
+        <w:tc>
+          <w:tcPr>
+            <w:tcW w:w="1782" w:type="dxa"/>
+          </w:tcPr>
+          <w:p>
+            <w:pPr>
+              <w:jc w:val="center"/>
+            </w:pPr>
+            <w:proofErr w:type="spellStart"/>
+            <w:r>
+              <w:t>response_status</w:t>
+            </w:r>
+            <w:proofErr w:type="spellEnd"/>
+          </w:p>
+        </w:tc>
+        <w:tc>
+          <w:tcPr>
+            <w:tcW w:w="1427" w:type="dxa"/>
+          </w:tcPr>
+          <w:p>
+            <w:pPr>
+              <w:jc w:val="center"/>
+            </w:pPr>
+            <w:r>
+              <w:t>I</w:t>
+            </w:r>
+            <w:r>
+              <w:rPr>
+                <w:rFonts w:hint="eastAsia"/>
+              </w:rPr>
+              <w:t>nt</w:t>
+            </w:r>
+          </w:p>
+        </w:tc>
+        <w:tc>
+          <w:tcPr>
+            <w:tcW w:w="1252" w:type="dxa"/>
+          </w:tcPr>
+          <w:p>
+            <w:pPr>
+              <w:jc w:val="center"/>
+            </w:pPr>
+          </w:p>
+        </w:tc>
+        <w:tc>
+          <w:tcPr>
+            <w:tcW w:w="1250" w:type="dxa"/>
+          </w:tcPr>
+          <w:p>
+            <w:pPr>
+              <w:jc w:val="center"/>
+            </w:pPr>
+          </w:p>
+        </w:tc>
+        <w:tc>
+          <w:tcPr>
+            <w:tcW w:w="1198" w:type="dxa"/>
+          </w:tcPr>
+          <w:p>
+            <w:pPr>
+              <w:jc w:val="center"/>
+            </w:pPr>
+            <w:r>
+              <w:rPr>
+                <w:rFonts w:hint="eastAsia"/>
+              </w:rPr>
+              <w:t>是</w:t>
+            </w:r>
+          </w:p>
+        </w:tc>
+        <w:tc>
+          <w:tcPr>
+            <w:tcW w:w="1387" w:type="dxa"/>
+          </w:tcPr>
+          <w:p>
+            <w:pPr>
               <w:jc w:val="left"/>
             </w:pPr>
             <w:r>
               <w:rPr>
                 <w:rFonts w:hint="eastAsia"/>
               </w:rPr>
-              <w:t>t</w:t>
-            </w:r>
-            <w:r>
-              <w:t>rue</w:t>
-            </w:r>
-            <w:r>
-              <w:rPr>
-                <w:rFonts w:hint="eastAsia"/>
-              </w:rPr>
-              <w:t>启用</w:t>
+              <w:t>响应状态码</w:t>
             </w:r>
           </w:p>
         </w:tc>
       </w:tr>
     </w:tbl>
+    <w:p/>
     <w:p>
       <w:pPr>
         <w:pStyle w:val="1"/>
@@ -5972,1253 +7201,7 @@
           <w:numId w:val="1"/>
         </w:numPr>
       </w:pPr>
-      <w:bookmarkStart w:id="6" w:name="_Toc9442107"/>
-      <w:r>
-        <w:rPr>
-          <w:rFonts w:hint="eastAsia"/>
-        </w:rPr>
-        <w:t>路由日志表</w:t>
-      </w:r>
-      <w:proofErr w:type="spellStart"/>
-      <w:r>
-        <w:t>t_gateway_route_log</w:t>
-      </w:r>
-      <w:bookmarkEnd w:id="6"/>
-      <w:proofErr w:type="spellEnd"/>
-    </w:p>
-    <w:tbl>
-      <w:tblPr>
-        <w:tblStyle w:val="a4"/>
-        <w:tblW w:w="0" w:type="auto"/>
-        <w:jc w:val="center"/>
-        <w:tblLook w:val="04A0" w:firstRow="1" w:lastRow="0" w:firstColumn="1" w:lastColumn="0" w:noHBand="0" w:noVBand="1"/>
-      </w:tblPr>
-      <w:tblGrid>
-        <w:gridCol w:w="1782"/>
-        <w:gridCol w:w="1427"/>
-        <w:gridCol w:w="1252"/>
-        <w:gridCol w:w="1250"/>
-        <w:gridCol w:w="1198"/>
-        <w:gridCol w:w="1387"/>
-      </w:tblGrid>
-      <w:tr>
-        <w:trPr>
-          <w:jc w:val="center"/>
-        </w:trPr>
-        <w:tc>
-          <w:tcPr>
-            <w:tcW w:w="1782" w:type="dxa"/>
-            <w:shd w:val="clear" w:color="auto" w:fill="FFFF00"/>
-          </w:tcPr>
-          <w:p>
-            <w:pPr>
-              <w:jc w:val="left"/>
-            </w:pPr>
-          </w:p>
-        </w:tc>
-        <w:tc>
-          <w:tcPr>
-            <w:tcW w:w="6514" w:type="dxa"/>
-            <w:gridSpan w:val="5"/>
-            <w:shd w:val="clear" w:color="auto" w:fill="FFFF00"/>
-          </w:tcPr>
-          <w:p>
-            <w:pPr>
-              <w:jc w:val="left"/>
-            </w:pPr>
-            <w:r>
-              <w:rPr>
-                <w:rFonts w:hint="eastAsia"/>
-              </w:rPr>
-              <w:t>表名</w:t>
-            </w:r>
-            <w:r>
-              <w:t>：</w:t>
-            </w:r>
-            <w:proofErr w:type="spellStart"/>
-            <w:r>
-              <w:rPr>
-                <w:rFonts w:hint="eastAsia"/>
-              </w:rPr>
-              <w:t>t</w:t>
-            </w:r>
-            <w:r>
-              <w:t>_gateway_route</w:t>
-            </w:r>
-            <w:r>
-              <w:t>_log</w:t>
-            </w:r>
-            <w:proofErr w:type="spellEnd"/>
-          </w:p>
-        </w:tc>
-      </w:tr>
-      <w:tr>
-        <w:trPr>
-          <w:jc w:val="center"/>
-        </w:trPr>
-        <w:tc>
-          <w:tcPr>
-            <w:tcW w:w="1782" w:type="dxa"/>
-            <w:shd w:val="clear" w:color="auto" w:fill="BFBFBF" w:themeFill="background1" w:themeFillShade="BF"/>
-          </w:tcPr>
-          <w:p>
-            <w:pPr>
-              <w:jc w:val="center"/>
-              <w:rPr>
-                <w:b/>
-              </w:rPr>
-            </w:pPr>
-            <w:r>
-              <w:rPr>
-                <w:rFonts w:hint="eastAsia"/>
-                <w:b/>
-              </w:rPr>
-              <w:t>字段名</w:t>
-            </w:r>
-          </w:p>
-        </w:tc>
-        <w:tc>
-          <w:tcPr>
-            <w:tcW w:w="1427" w:type="dxa"/>
-            <w:shd w:val="clear" w:color="auto" w:fill="BFBFBF" w:themeFill="background1" w:themeFillShade="BF"/>
-          </w:tcPr>
-          <w:p>
-            <w:pPr>
-              <w:jc w:val="center"/>
-              <w:rPr>
-                <w:b/>
-              </w:rPr>
-            </w:pPr>
-            <w:r>
-              <w:rPr>
-                <w:rFonts w:hint="eastAsia"/>
-                <w:b/>
-              </w:rPr>
-              <w:t>数据类型</w:t>
-            </w:r>
-          </w:p>
-        </w:tc>
-        <w:tc>
-          <w:tcPr>
-            <w:tcW w:w="1252" w:type="dxa"/>
-            <w:shd w:val="clear" w:color="auto" w:fill="BFBFBF" w:themeFill="background1" w:themeFillShade="BF"/>
-          </w:tcPr>
-          <w:p>
-            <w:pPr>
-              <w:jc w:val="center"/>
-              <w:rPr>
-                <w:b/>
-              </w:rPr>
-            </w:pPr>
-            <w:r>
-              <w:rPr>
-                <w:rFonts w:hint="eastAsia"/>
-                <w:b/>
-              </w:rPr>
-              <w:t>长度</w:t>
-            </w:r>
-          </w:p>
-        </w:tc>
-        <w:tc>
-          <w:tcPr>
-            <w:tcW w:w="1250" w:type="dxa"/>
-            <w:shd w:val="clear" w:color="auto" w:fill="BFBFBF" w:themeFill="background1" w:themeFillShade="BF"/>
-          </w:tcPr>
-          <w:p>
-            <w:pPr>
-              <w:jc w:val="center"/>
-              <w:rPr>
-                <w:b/>
-              </w:rPr>
-            </w:pPr>
-            <w:r>
-              <w:rPr>
-                <w:b/>
-              </w:rPr>
-              <w:t>主键</w:t>
-            </w:r>
-          </w:p>
-        </w:tc>
-        <w:tc>
-          <w:tcPr>
-            <w:tcW w:w="1198" w:type="dxa"/>
-            <w:shd w:val="clear" w:color="auto" w:fill="BFBFBF" w:themeFill="background1" w:themeFillShade="BF"/>
-          </w:tcPr>
-          <w:p>
-            <w:pPr>
-              <w:jc w:val="center"/>
-              <w:rPr>
-                <w:b/>
-              </w:rPr>
-            </w:pPr>
-            <w:r>
-              <w:rPr>
-                <w:rFonts w:hint="eastAsia"/>
-                <w:b/>
-              </w:rPr>
-              <w:t>可空</w:t>
-            </w:r>
-          </w:p>
-        </w:tc>
-        <w:tc>
-          <w:tcPr>
-            <w:tcW w:w="1387" w:type="dxa"/>
-            <w:shd w:val="clear" w:color="auto" w:fill="BFBFBF" w:themeFill="background1" w:themeFillShade="BF"/>
-          </w:tcPr>
-          <w:p>
-            <w:pPr>
-              <w:jc w:val="center"/>
-              <w:rPr>
-                <w:b/>
-              </w:rPr>
-            </w:pPr>
-            <w:r>
-              <w:rPr>
-                <w:rFonts w:hint="eastAsia"/>
-                <w:b/>
-              </w:rPr>
-              <w:t>说明</w:t>
-            </w:r>
-          </w:p>
-        </w:tc>
-      </w:tr>
-      <w:tr>
-        <w:trPr>
-          <w:jc w:val="center"/>
-        </w:trPr>
-        <w:tc>
-          <w:tcPr>
-            <w:tcW w:w="1782" w:type="dxa"/>
-          </w:tcPr>
-          <w:p>
-            <w:pPr>
-              <w:jc w:val="center"/>
-            </w:pPr>
-            <w:r>
-              <w:t>id</w:t>
-            </w:r>
-          </w:p>
-        </w:tc>
-        <w:tc>
-          <w:tcPr>
-            <w:tcW w:w="1427" w:type="dxa"/>
-          </w:tcPr>
-          <w:p>
-            <w:pPr>
-              <w:jc w:val="center"/>
-            </w:pPr>
-            <w:r>
-              <w:t>varc</w:t>
-            </w:r>
-            <w:r>
-              <w:rPr>
-                <w:rFonts w:hint="eastAsia"/>
-              </w:rPr>
-              <w:t>har</w:t>
-            </w:r>
-          </w:p>
-        </w:tc>
-        <w:tc>
-          <w:tcPr>
-            <w:tcW w:w="1252" w:type="dxa"/>
-          </w:tcPr>
-          <w:p>
-            <w:pPr>
-              <w:jc w:val="center"/>
-            </w:pPr>
-            <w:r>
-              <w:rPr>
-                <w:rFonts w:hint="eastAsia"/>
-              </w:rPr>
-              <w:t>36</w:t>
-            </w:r>
-          </w:p>
-        </w:tc>
-        <w:tc>
-          <w:tcPr>
-            <w:tcW w:w="1250" w:type="dxa"/>
-          </w:tcPr>
-          <w:p>
-            <w:pPr>
-              <w:jc w:val="center"/>
-            </w:pPr>
-            <w:r>
-              <w:rPr>
-                <w:rFonts w:hint="eastAsia"/>
-              </w:rPr>
-              <w:t>是</w:t>
-            </w:r>
-          </w:p>
-        </w:tc>
-        <w:tc>
-          <w:tcPr>
-            <w:tcW w:w="1198" w:type="dxa"/>
-          </w:tcPr>
-          <w:p>
-            <w:pPr>
-              <w:jc w:val="center"/>
-            </w:pPr>
-            <w:r>
-              <w:rPr>
-                <w:rFonts w:hint="eastAsia"/>
-              </w:rPr>
-              <w:t>否</w:t>
-            </w:r>
-          </w:p>
-        </w:tc>
-        <w:tc>
-          <w:tcPr>
-            <w:tcW w:w="1387" w:type="dxa"/>
-          </w:tcPr>
-          <w:p>
-            <w:pPr>
-              <w:jc w:val="left"/>
-            </w:pPr>
-            <w:r>
-              <w:rPr>
-                <w:rFonts w:hint="eastAsia"/>
-              </w:rPr>
-              <w:t>主键</w:t>
-            </w:r>
-          </w:p>
-        </w:tc>
-      </w:tr>
-      <w:tr>
-        <w:trPr>
-          <w:jc w:val="center"/>
-        </w:trPr>
-        <w:tc>
-          <w:tcPr>
-            <w:tcW w:w="1782" w:type="dxa"/>
-          </w:tcPr>
-          <w:p>
-            <w:pPr>
-              <w:jc w:val="center"/>
-            </w:pPr>
-            <w:proofErr w:type="spellStart"/>
-            <w:r>
-              <w:t>remote_ip</w:t>
-            </w:r>
-            <w:proofErr w:type="spellEnd"/>
-          </w:p>
-        </w:tc>
-        <w:tc>
-          <w:tcPr>
-            <w:tcW w:w="1427" w:type="dxa"/>
-          </w:tcPr>
-          <w:p>
-            <w:pPr>
-              <w:jc w:val="center"/>
-            </w:pPr>
-            <w:r>
-              <w:t>V</w:t>
-            </w:r>
-            <w:r>
-              <w:rPr>
-                <w:rFonts w:hint="eastAsia"/>
-              </w:rPr>
-              <w:t>archar</w:t>
-            </w:r>
-          </w:p>
-        </w:tc>
-        <w:tc>
-          <w:tcPr>
-            <w:tcW w:w="1252" w:type="dxa"/>
-          </w:tcPr>
-          <w:p>
-            <w:pPr>
-              <w:jc w:val="center"/>
-              <w:rPr>
-                <w:rFonts w:hint="eastAsia"/>
-              </w:rPr>
-            </w:pPr>
-            <w:r>
-              <w:rPr>
-                <w:rFonts w:hint="eastAsia"/>
-              </w:rPr>
-              <w:t>2</w:t>
-            </w:r>
-            <w:r>
-              <w:t>55</w:t>
-            </w:r>
-          </w:p>
-        </w:tc>
-        <w:tc>
-          <w:tcPr>
-            <w:tcW w:w="1250" w:type="dxa"/>
-          </w:tcPr>
-          <w:p>
-            <w:pPr>
-              <w:jc w:val="center"/>
-              <w:rPr>
-                <w:rFonts w:hint="eastAsia"/>
-              </w:rPr>
-            </w:pPr>
-          </w:p>
-        </w:tc>
-        <w:tc>
-          <w:tcPr>
-            <w:tcW w:w="1198" w:type="dxa"/>
-          </w:tcPr>
-          <w:p>
-            <w:pPr>
-              <w:jc w:val="center"/>
-              <w:rPr>
-                <w:rFonts w:hint="eastAsia"/>
-              </w:rPr>
-            </w:pPr>
-            <w:r>
-              <w:rPr>
-                <w:rFonts w:hint="eastAsia"/>
-              </w:rPr>
-              <w:t>否</w:t>
-            </w:r>
-          </w:p>
-        </w:tc>
-        <w:tc>
-          <w:tcPr>
-            <w:tcW w:w="1387" w:type="dxa"/>
-          </w:tcPr>
-          <w:p>
-            <w:pPr>
-              <w:jc w:val="left"/>
-              <w:rPr>
-                <w:rFonts w:hint="eastAsia"/>
-              </w:rPr>
-            </w:pPr>
-            <w:r>
-              <w:rPr>
-                <w:rFonts w:hint="eastAsia"/>
-              </w:rPr>
-              <w:t>客户端</w:t>
-            </w:r>
-            <w:proofErr w:type="spellStart"/>
-            <w:r>
-              <w:rPr>
-                <w:rFonts w:hint="eastAsia"/>
-              </w:rPr>
-              <w:t>ip</w:t>
-            </w:r>
-            <w:proofErr w:type="spellEnd"/>
-          </w:p>
-        </w:tc>
-      </w:tr>
-      <w:tr>
-        <w:trPr>
-          <w:jc w:val="center"/>
-        </w:trPr>
-        <w:tc>
-          <w:tcPr>
-            <w:tcW w:w="1782" w:type="dxa"/>
-          </w:tcPr>
-          <w:p>
-            <w:pPr>
-              <w:jc w:val="center"/>
-            </w:pPr>
-            <w:proofErr w:type="spellStart"/>
-            <w:r>
-              <w:t>gateway_ip</w:t>
-            </w:r>
-            <w:proofErr w:type="spellEnd"/>
-          </w:p>
-        </w:tc>
-        <w:tc>
-          <w:tcPr>
-            <w:tcW w:w="1427" w:type="dxa"/>
-          </w:tcPr>
-          <w:p>
-            <w:pPr>
-              <w:jc w:val="center"/>
-            </w:pPr>
-            <w:r>
-              <w:t>V</w:t>
-            </w:r>
-            <w:r>
-              <w:rPr>
-                <w:rFonts w:hint="eastAsia"/>
-              </w:rPr>
-              <w:t>archar</w:t>
-            </w:r>
-          </w:p>
-        </w:tc>
-        <w:tc>
-          <w:tcPr>
-            <w:tcW w:w="1252" w:type="dxa"/>
-          </w:tcPr>
-          <w:p>
-            <w:pPr>
-              <w:jc w:val="center"/>
-            </w:pPr>
-            <w:r>
-              <w:rPr>
-                <w:rFonts w:hint="eastAsia"/>
-              </w:rPr>
-              <w:t>2</w:t>
-            </w:r>
-            <w:r>
-              <w:t>55</w:t>
-            </w:r>
-          </w:p>
-        </w:tc>
-        <w:tc>
-          <w:tcPr>
-            <w:tcW w:w="1250" w:type="dxa"/>
-          </w:tcPr>
-          <w:p>
-            <w:pPr>
-              <w:jc w:val="center"/>
-            </w:pPr>
-          </w:p>
-        </w:tc>
-        <w:tc>
-          <w:tcPr>
-            <w:tcW w:w="1198" w:type="dxa"/>
-          </w:tcPr>
-          <w:p>
-            <w:pPr>
-              <w:jc w:val="center"/>
-            </w:pPr>
-            <w:r>
-              <w:rPr>
-                <w:rFonts w:hint="eastAsia"/>
-              </w:rPr>
-              <w:t>否</w:t>
-            </w:r>
-          </w:p>
-        </w:tc>
-        <w:tc>
-          <w:tcPr>
-            <w:tcW w:w="1387" w:type="dxa"/>
-          </w:tcPr>
-          <w:p>
-            <w:pPr>
-              <w:jc w:val="left"/>
-            </w:pPr>
-            <w:r>
-              <w:rPr>
-                <w:rFonts w:hint="eastAsia"/>
-              </w:rPr>
-              <w:t>网关</w:t>
-            </w:r>
-            <w:proofErr w:type="spellStart"/>
-            <w:r>
-              <w:rPr>
-                <w:rFonts w:hint="eastAsia"/>
-              </w:rPr>
-              <w:t>ip</w:t>
-            </w:r>
-            <w:proofErr w:type="spellEnd"/>
-          </w:p>
-        </w:tc>
-      </w:tr>
-      <w:tr>
-        <w:trPr>
-          <w:jc w:val="center"/>
-        </w:trPr>
-        <w:tc>
-          <w:tcPr>
-            <w:tcW w:w="1782" w:type="dxa"/>
-          </w:tcPr>
-          <w:p>
-            <w:pPr>
-              <w:jc w:val="center"/>
-            </w:pPr>
-            <w:r>
-              <w:t>path</w:t>
-            </w:r>
-          </w:p>
-        </w:tc>
-        <w:tc>
-          <w:tcPr>
-            <w:tcW w:w="1427" w:type="dxa"/>
-          </w:tcPr>
-          <w:p>
-            <w:pPr>
-              <w:jc w:val="center"/>
-            </w:pPr>
-            <w:r>
-              <w:t>V</w:t>
-            </w:r>
-            <w:r>
-              <w:rPr>
-                <w:rFonts w:hint="eastAsia"/>
-              </w:rPr>
-              <w:t>archar</w:t>
-            </w:r>
-          </w:p>
-        </w:tc>
-        <w:tc>
-          <w:tcPr>
-            <w:tcW w:w="1252" w:type="dxa"/>
-          </w:tcPr>
-          <w:p>
-            <w:pPr>
-              <w:jc w:val="center"/>
-            </w:pPr>
-            <w:r>
-              <w:rPr>
-                <w:rFonts w:hint="eastAsia"/>
-              </w:rPr>
-              <w:t>2</w:t>
-            </w:r>
-            <w:r>
-              <w:t>55</w:t>
-            </w:r>
-          </w:p>
-        </w:tc>
-        <w:tc>
-          <w:tcPr>
-            <w:tcW w:w="1250" w:type="dxa"/>
-          </w:tcPr>
-          <w:p>
-            <w:pPr>
-              <w:jc w:val="center"/>
-            </w:pPr>
-          </w:p>
-        </w:tc>
-        <w:tc>
-          <w:tcPr>
-            <w:tcW w:w="1198" w:type="dxa"/>
-          </w:tcPr>
-          <w:p>
-            <w:pPr>
-              <w:jc w:val="center"/>
-            </w:pPr>
-            <w:r>
-              <w:rPr>
-                <w:rFonts w:hint="eastAsia"/>
-              </w:rPr>
-              <w:t>否</w:t>
-            </w:r>
-          </w:p>
-        </w:tc>
-        <w:tc>
-          <w:tcPr>
-            <w:tcW w:w="1387" w:type="dxa"/>
-          </w:tcPr>
-          <w:p>
-            <w:pPr>
-              <w:jc w:val="left"/>
-            </w:pPr>
-            <w:r>
-              <w:rPr>
-                <w:rFonts w:hint="eastAsia"/>
-              </w:rPr>
-              <w:t>路径</w:t>
-            </w:r>
-          </w:p>
-        </w:tc>
-      </w:tr>
-      <w:tr>
-        <w:trPr>
-          <w:jc w:val="center"/>
-        </w:trPr>
-        <w:tc>
-          <w:tcPr>
-            <w:tcW w:w="1782" w:type="dxa"/>
-          </w:tcPr>
-          <w:p>
-            <w:pPr>
-              <w:jc w:val="center"/>
-            </w:pPr>
-            <w:proofErr w:type="spellStart"/>
-            <w:r>
-              <w:t>server_id</w:t>
-            </w:r>
-            <w:proofErr w:type="spellEnd"/>
-          </w:p>
-        </w:tc>
-        <w:tc>
-          <w:tcPr>
-            <w:tcW w:w="1427" w:type="dxa"/>
-          </w:tcPr>
-          <w:p>
-            <w:pPr>
-              <w:jc w:val="center"/>
-            </w:pPr>
-            <w:r>
-              <w:t>V</w:t>
-            </w:r>
-            <w:r>
-              <w:rPr>
-                <w:rFonts w:hint="eastAsia"/>
-              </w:rPr>
-              <w:t>archar</w:t>
-            </w:r>
-          </w:p>
-        </w:tc>
-        <w:tc>
-          <w:tcPr>
-            <w:tcW w:w="1252" w:type="dxa"/>
-          </w:tcPr>
-          <w:p>
-            <w:pPr>
-              <w:jc w:val="center"/>
-            </w:pPr>
-            <w:r>
-              <w:rPr>
-                <w:rFonts w:hint="eastAsia"/>
-              </w:rPr>
-              <w:t>2</w:t>
-            </w:r>
-            <w:r>
-              <w:t>55</w:t>
-            </w:r>
-          </w:p>
-        </w:tc>
-        <w:tc>
-          <w:tcPr>
-            <w:tcW w:w="1250" w:type="dxa"/>
-          </w:tcPr>
-          <w:p>
-            <w:pPr>
-              <w:jc w:val="center"/>
-            </w:pPr>
-          </w:p>
-        </w:tc>
-        <w:tc>
-          <w:tcPr>
-            <w:tcW w:w="1198" w:type="dxa"/>
-          </w:tcPr>
-          <w:p>
-            <w:pPr>
-              <w:jc w:val="center"/>
-            </w:pPr>
-            <w:r>
-              <w:rPr>
-                <w:rFonts w:hint="eastAsia"/>
-              </w:rPr>
-              <w:t>是</w:t>
-            </w:r>
-          </w:p>
-        </w:tc>
-        <w:tc>
-          <w:tcPr>
-            <w:tcW w:w="1387" w:type="dxa"/>
-          </w:tcPr>
-          <w:p>
-            <w:pPr>
-              <w:jc w:val="left"/>
-            </w:pPr>
-            <w:r>
-              <w:rPr>
-                <w:rFonts w:hint="eastAsia"/>
-              </w:rPr>
-              <w:t>服务</w:t>
-            </w:r>
-            <w:r>
-              <w:rPr>
-                <w:rFonts w:hint="eastAsia"/>
-              </w:rPr>
-              <w:t>id</w:t>
-            </w:r>
-          </w:p>
-        </w:tc>
-      </w:tr>
-      <w:tr>
-        <w:trPr>
-          <w:jc w:val="center"/>
-        </w:trPr>
-        <w:tc>
-          <w:tcPr>
-            <w:tcW w:w="1782" w:type="dxa"/>
-          </w:tcPr>
-          <w:p>
-            <w:pPr>
-              <w:jc w:val="center"/>
-            </w:pPr>
-            <w:proofErr w:type="spellStart"/>
-            <w:r>
-              <w:t>target_uri</w:t>
-            </w:r>
-            <w:proofErr w:type="spellEnd"/>
-          </w:p>
-        </w:tc>
-        <w:tc>
-          <w:tcPr>
-            <w:tcW w:w="1427" w:type="dxa"/>
-          </w:tcPr>
-          <w:p>
-            <w:pPr>
-              <w:jc w:val="center"/>
-            </w:pPr>
-            <w:r>
-              <w:t>varchar</w:t>
-            </w:r>
-          </w:p>
-        </w:tc>
-        <w:tc>
-          <w:tcPr>
-            <w:tcW w:w="1252" w:type="dxa"/>
-          </w:tcPr>
-          <w:p>
-            <w:pPr>
-              <w:jc w:val="center"/>
-            </w:pPr>
-            <w:r>
-              <w:rPr>
-                <w:rFonts w:hint="eastAsia"/>
-              </w:rPr>
-              <w:t>2</w:t>
-            </w:r>
-            <w:r>
-              <w:t>55</w:t>
-            </w:r>
-          </w:p>
-        </w:tc>
-        <w:tc>
-          <w:tcPr>
-            <w:tcW w:w="1250" w:type="dxa"/>
-          </w:tcPr>
-          <w:p>
-            <w:pPr>
-              <w:jc w:val="center"/>
-            </w:pPr>
-          </w:p>
-        </w:tc>
-        <w:tc>
-          <w:tcPr>
-            <w:tcW w:w="1198" w:type="dxa"/>
-          </w:tcPr>
-          <w:p>
-            <w:pPr>
-              <w:jc w:val="center"/>
-            </w:pPr>
-            <w:r>
-              <w:rPr>
-                <w:rFonts w:hint="eastAsia"/>
-              </w:rPr>
-              <w:t>是</w:t>
-            </w:r>
-          </w:p>
-        </w:tc>
-        <w:tc>
-          <w:tcPr>
-            <w:tcW w:w="1387" w:type="dxa"/>
-          </w:tcPr>
-          <w:p>
-            <w:pPr>
-              <w:jc w:val="left"/>
-              <w:rPr>
-                <w:rFonts w:hint="eastAsia"/>
-              </w:rPr>
-            </w:pPr>
-            <w:r>
-              <w:rPr>
-                <w:rFonts w:hint="eastAsia"/>
-              </w:rPr>
-              <w:t>目标</w:t>
-            </w:r>
-            <w:proofErr w:type="spellStart"/>
-            <w:r>
-              <w:rPr>
-                <w:rFonts w:hint="eastAsia"/>
-              </w:rPr>
-              <w:t>url</w:t>
-            </w:r>
-            <w:proofErr w:type="spellEnd"/>
-          </w:p>
-        </w:tc>
-      </w:tr>
-      <w:tr>
-        <w:trPr>
-          <w:jc w:val="center"/>
-        </w:trPr>
-        <w:tc>
-          <w:tcPr>
-            <w:tcW w:w="1782" w:type="dxa"/>
-          </w:tcPr>
-          <w:p>
-            <w:pPr>
-              <w:jc w:val="center"/>
-            </w:pPr>
-            <w:proofErr w:type="spellStart"/>
-            <w:r>
-              <w:t>request_time</w:t>
-            </w:r>
-            <w:proofErr w:type="spellEnd"/>
-          </w:p>
-        </w:tc>
-        <w:tc>
-          <w:tcPr>
-            <w:tcW w:w="1427" w:type="dxa"/>
-          </w:tcPr>
-          <w:p>
-            <w:pPr>
-              <w:jc w:val="center"/>
-            </w:pPr>
-            <w:proofErr w:type="spellStart"/>
-            <w:r>
-              <w:t>B</w:t>
-            </w:r>
-            <w:r>
-              <w:rPr>
-                <w:rFonts w:hint="eastAsia"/>
-              </w:rPr>
-              <w:t>igint</w:t>
-            </w:r>
-            <w:proofErr w:type="spellEnd"/>
-          </w:p>
-        </w:tc>
-        <w:tc>
-          <w:tcPr>
-            <w:tcW w:w="1252" w:type="dxa"/>
-          </w:tcPr>
-          <w:p>
-            <w:pPr>
-              <w:jc w:val="center"/>
-            </w:pPr>
-          </w:p>
-        </w:tc>
-        <w:tc>
-          <w:tcPr>
-            <w:tcW w:w="1250" w:type="dxa"/>
-          </w:tcPr>
-          <w:p>
-            <w:pPr>
-              <w:jc w:val="center"/>
-            </w:pPr>
-          </w:p>
-        </w:tc>
-        <w:tc>
-          <w:tcPr>
-            <w:tcW w:w="1198" w:type="dxa"/>
-          </w:tcPr>
-          <w:p>
-            <w:pPr>
-              <w:jc w:val="center"/>
-            </w:pPr>
-            <w:r>
-              <w:rPr>
-                <w:rFonts w:hint="eastAsia"/>
-              </w:rPr>
-              <w:t>否</w:t>
-            </w:r>
-          </w:p>
-        </w:tc>
-        <w:tc>
-          <w:tcPr>
-            <w:tcW w:w="1387" w:type="dxa"/>
-          </w:tcPr>
-          <w:p>
-            <w:pPr>
-              <w:jc w:val="left"/>
-              <w:rPr>
-                <w:rFonts w:hint="eastAsia"/>
-              </w:rPr>
-            </w:pPr>
-            <w:r>
-              <w:rPr>
-                <w:rFonts w:hint="eastAsia"/>
-              </w:rPr>
-              <w:t>请求时间</w:t>
-            </w:r>
-          </w:p>
-        </w:tc>
-      </w:tr>
-      <w:tr>
-        <w:trPr>
-          <w:jc w:val="center"/>
-        </w:trPr>
-        <w:tc>
-          <w:tcPr>
-            <w:tcW w:w="1782" w:type="dxa"/>
-          </w:tcPr>
-          <w:p>
-            <w:pPr>
-              <w:jc w:val="center"/>
-            </w:pPr>
-            <w:proofErr w:type="spellStart"/>
-            <w:r>
-              <w:t>response_time</w:t>
-            </w:r>
-            <w:proofErr w:type="spellEnd"/>
-          </w:p>
-        </w:tc>
-        <w:tc>
-          <w:tcPr>
-            <w:tcW w:w="1427" w:type="dxa"/>
-          </w:tcPr>
-          <w:p>
-            <w:pPr>
-              <w:jc w:val="center"/>
-            </w:pPr>
-            <w:proofErr w:type="spellStart"/>
-            <w:r>
-              <w:t>B</w:t>
-            </w:r>
-            <w:r>
-              <w:rPr>
-                <w:rFonts w:hint="eastAsia"/>
-              </w:rPr>
-              <w:t>igint</w:t>
-            </w:r>
-            <w:proofErr w:type="spellEnd"/>
-          </w:p>
-        </w:tc>
-        <w:tc>
-          <w:tcPr>
-            <w:tcW w:w="1252" w:type="dxa"/>
-          </w:tcPr>
-          <w:p>
-            <w:pPr>
-              <w:jc w:val="center"/>
-            </w:pPr>
-          </w:p>
-        </w:tc>
-        <w:tc>
-          <w:tcPr>
-            <w:tcW w:w="1250" w:type="dxa"/>
-          </w:tcPr>
-          <w:p>
-            <w:pPr>
-              <w:jc w:val="center"/>
-            </w:pPr>
-          </w:p>
-        </w:tc>
-        <w:tc>
-          <w:tcPr>
-            <w:tcW w:w="1198" w:type="dxa"/>
-          </w:tcPr>
-          <w:p>
-            <w:pPr>
-              <w:jc w:val="center"/>
-            </w:pPr>
-            <w:r>
-              <w:rPr>
-                <w:rFonts w:hint="eastAsia"/>
-              </w:rPr>
-              <w:t>是</w:t>
-            </w:r>
-          </w:p>
-        </w:tc>
-        <w:tc>
-          <w:tcPr>
-            <w:tcW w:w="1387" w:type="dxa"/>
-          </w:tcPr>
-          <w:p>
-            <w:pPr>
-              <w:jc w:val="left"/>
-            </w:pPr>
-            <w:r>
-              <w:rPr>
-                <w:rFonts w:hint="eastAsia"/>
-              </w:rPr>
-              <w:t>响应时间</w:t>
-            </w:r>
-          </w:p>
-        </w:tc>
-      </w:tr>
-      <w:tr>
-        <w:trPr>
-          <w:jc w:val="center"/>
-        </w:trPr>
-        <w:tc>
-          <w:tcPr>
-            <w:tcW w:w="1782" w:type="dxa"/>
-          </w:tcPr>
-          <w:p>
-            <w:pPr>
-              <w:jc w:val="center"/>
-            </w:pPr>
-            <w:proofErr w:type="spellStart"/>
-            <w:r>
-              <w:t>process_time</w:t>
-            </w:r>
-            <w:proofErr w:type="spellEnd"/>
-          </w:p>
-        </w:tc>
-        <w:tc>
-          <w:tcPr>
-            <w:tcW w:w="1427" w:type="dxa"/>
-          </w:tcPr>
-          <w:p>
-            <w:pPr>
-              <w:jc w:val="center"/>
-            </w:pPr>
-            <w:proofErr w:type="spellStart"/>
-            <w:r>
-              <w:t>B</w:t>
-            </w:r>
-            <w:r>
-              <w:rPr>
-                <w:rFonts w:hint="eastAsia"/>
-              </w:rPr>
-              <w:t>igint</w:t>
-            </w:r>
-            <w:proofErr w:type="spellEnd"/>
-          </w:p>
-        </w:tc>
-        <w:tc>
-          <w:tcPr>
-            <w:tcW w:w="1252" w:type="dxa"/>
-          </w:tcPr>
-          <w:p>
-            <w:pPr>
-              <w:jc w:val="center"/>
-            </w:pPr>
-          </w:p>
-        </w:tc>
-        <w:tc>
-          <w:tcPr>
-            <w:tcW w:w="1250" w:type="dxa"/>
-          </w:tcPr>
-          <w:p>
-            <w:pPr>
-              <w:jc w:val="center"/>
-            </w:pPr>
-          </w:p>
-        </w:tc>
-        <w:tc>
-          <w:tcPr>
-            <w:tcW w:w="1198" w:type="dxa"/>
-          </w:tcPr>
-          <w:p>
-            <w:pPr>
-              <w:jc w:val="center"/>
-              <w:rPr>
-                <w:rFonts w:hint="eastAsia"/>
-              </w:rPr>
-            </w:pPr>
-            <w:r>
-              <w:rPr>
-                <w:rFonts w:hint="eastAsia"/>
-              </w:rPr>
-              <w:t>是</w:t>
-            </w:r>
-          </w:p>
-        </w:tc>
-        <w:tc>
-          <w:tcPr>
-            <w:tcW w:w="1387" w:type="dxa"/>
-          </w:tcPr>
-          <w:p>
-            <w:pPr>
-              <w:jc w:val="left"/>
-              <w:rPr>
-                <w:rFonts w:hint="eastAsia"/>
-              </w:rPr>
-            </w:pPr>
-            <w:r>
-              <w:rPr>
-                <w:rFonts w:hint="eastAsia"/>
-              </w:rPr>
-              <w:t>处理时长</w:t>
-            </w:r>
-          </w:p>
-        </w:tc>
-      </w:tr>
-      <w:tr>
-        <w:trPr>
-          <w:jc w:val="center"/>
-        </w:trPr>
-        <w:tc>
-          <w:tcPr>
-            <w:tcW w:w="1782" w:type="dxa"/>
-          </w:tcPr>
-          <w:p>
-            <w:pPr>
-              <w:jc w:val="center"/>
-            </w:pPr>
-            <w:proofErr w:type="spellStart"/>
-            <w:r>
-              <w:t>response_status</w:t>
-            </w:r>
-            <w:proofErr w:type="spellEnd"/>
-          </w:p>
-        </w:tc>
-        <w:tc>
-          <w:tcPr>
-            <w:tcW w:w="1427" w:type="dxa"/>
-          </w:tcPr>
-          <w:p>
-            <w:pPr>
-              <w:jc w:val="center"/>
-            </w:pPr>
-            <w:r>
-              <w:t>I</w:t>
-            </w:r>
-            <w:r>
-              <w:rPr>
-                <w:rFonts w:hint="eastAsia"/>
-              </w:rPr>
-              <w:t>nt</w:t>
-            </w:r>
-          </w:p>
-        </w:tc>
-        <w:tc>
-          <w:tcPr>
-            <w:tcW w:w="1252" w:type="dxa"/>
-          </w:tcPr>
-          <w:p>
-            <w:pPr>
-              <w:jc w:val="center"/>
-            </w:pPr>
-          </w:p>
-        </w:tc>
-        <w:tc>
-          <w:tcPr>
-            <w:tcW w:w="1250" w:type="dxa"/>
-          </w:tcPr>
-          <w:p>
-            <w:pPr>
-              <w:jc w:val="center"/>
-            </w:pPr>
-          </w:p>
-        </w:tc>
-        <w:tc>
-          <w:tcPr>
-            <w:tcW w:w="1198" w:type="dxa"/>
-          </w:tcPr>
-          <w:p>
-            <w:pPr>
-              <w:jc w:val="center"/>
-            </w:pPr>
-            <w:r>
-              <w:rPr>
-                <w:rFonts w:hint="eastAsia"/>
-              </w:rPr>
-              <w:t>是</w:t>
-            </w:r>
-          </w:p>
-        </w:tc>
-        <w:tc>
-          <w:tcPr>
-            <w:tcW w:w="1387" w:type="dxa"/>
-          </w:tcPr>
-          <w:p>
-            <w:pPr>
-              <w:jc w:val="left"/>
-              <w:rPr>
-                <w:rFonts w:hint="eastAsia"/>
-              </w:rPr>
-            </w:pPr>
-            <w:r>
-              <w:rPr>
-                <w:rFonts w:hint="eastAsia"/>
-              </w:rPr>
-              <w:t>响应状态码</w:t>
-            </w:r>
-          </w:p>
-        </w:tc>
-      </w:tr>
-    </w:tbl>
-    <w:p>
-      <w:pPr>
-        <w:rPr>
-          <w:rFonts w:hint="eastAsia"/>
-        </w:rPr>
-      </w:pPr>
-    </w:p>
-    <w:p>
-      <w:pPr>
-        <w:pStyle w:val="1"/>
-        <w:numPr>
-          <w:ilvl w:val="0"/>
-          <w:numId w:val="1"/>
-        </w:numPr>
-      </w:pPr>
-      <w:bookmarkStart w:id="7" w:name="_Toc9442108"/>
+      <w:bookmarkStart w:id="6" w:name="_Toc9442108"/>
       <w:r>
         <w:rPr>
           <w:rFonts w:hint="eastAsia"/>
@@ -7229,7 +7212,7 @@
       <w:r>
         <w:t>dmin</w:t>
       </w:r>
-      <w:bookmarkEnd w:id="7"/>
+      <w:bookmarkEnd w:id="6"/>
     </w:p>
     <w:p>
       <w:pPr>
@@ -7239,14 +7222,14 @@
           <w:numId w:val="1"/>
         </w:numPr>
       </w:pPr>
-      <w:bookmarkStart w:id="8" w:name="_Toc9442109"/>
+      <w:bookmarkStart w:id="7" w:name="_Toc9442109"/>
       <w:r>
         <w:rPr>
           <w:rFonts w:hint="eastAsia"/>
         </w:rPr>
         <w:t>用户</w:t>
       </w:r>
-      <w:bookmarkEnd w:id="8"/>
+      <w:bookmarkEnd w:id="7"/>
     </w:p>
     <w:p>
       <w:pPr>
@@ -7256,7 +7239,7 @@
           <w:numId w:val="1"/>
         </w:numPr>
       </w:pPr>
-      <w:bookmarkStart w:id="9" w:name="_Toc9442110"/>
+      <w:bookmarkStart w:id="8" w:name="_Toc9442110"/>
       <w:r>
         <w:t>用户</w:t>
       </w:r>
@@ -7279,7 +7262,7 @@
       <w:r>
         <w:t>_User</w:t>
       </w:r>
-      <w:bookmarkEnd w:id="9"/>
+      <w:bookmarkEnd w:id="8"/>
       <w:proofErr w:type="spellEnd"/>
     </w:p>
     <w:tbl>
@@ -7667,7 +7650,16 @@
             </w:pPr>
             <w:proofErr w:type="spellStart"/>
             <w:r>
-              <w:t>loginno</w:t>
+              <w:t>l</w:t>
+            </w:r>
+            <w:r>
+              <w:t>ogin</w:t>
+            </w:r>
+            <w:r>
+              <w:t>_</w:t>
+            </w:r>
+            <w:r>
+              <w:t>no</w:t>
             </w:r>
             <w:proofErr w:type="spellEnd"/>
           </w:p>
@@ -8394,14 +8386,14 @@
           <w:numId w:val="1"/>
         </w:numPr>
       </w:pPr>
-      <w:bookmarkStart w:id="10" w:name="_Toc9442111"/>
+      <w:bookmarkStart w:id="9" w:name="_Toc9442111"/>
       <w:r>
         <w:rPr>
           <w:rFonts w:hint="eastAsia"/>
         </w:rPr>
         <w:t>机构</w:t>
       </w:r>
-      <w:bookmarkEnd w:id="10"/>
+      <w:bookmarkEnd w:id="9"/>
     </w:p>
     <w:p>
       <w:pPr>
@@ -8414,7 +8406,7 @@
           <w:lang w:val="en"/>
         </w:rPr>
       </w:pPr>
-      <w:bookmarkStart w:id="11" w:name="_Toc9442112"/>
+      <w:bookmarkStart w:id="10" w:name="_Toc9442112"/>
       <w:r>
         <w:rPr>
           <w:rFonts w:hint="eastAsia"/>
@@ -8435,7 +8427,7 @@
         </w:rPr>
         <w:t>t_organization</w:t>
       </w:r>
-      <w:bookmarkEnd w:id="11"/>
+      <w:bookmarkEnd w:id="10"/>
       <w:proofErr w:type="spellEnd"/>
     </w:p>
     <w:tbl>
@@ -8930,10 +8922,22 @@
             </w:pPr>
             <w:proofErr w:type="spellStart"/>
             <w:r>
-              <w:rPr>
-                <w:rFonts w:hint="eastAsia"/>
-              </w:rPr>
-              <w:t>parentid</w:t>
+              <w:t>p</w:t>
+            </w:r>
+            <w:r>
+              <w:rPr>
+                <w:rFonts w:hint="eastAsia"/>
+              </w:rPr>
+              <w:t>arent</w:t>
+            </w:r>
+            <w:r>
+              <w:t>_</w:t>
+            </w:r>
+            <w:r>
+              <w:rPr>
+                <w:rFonts w:hint="eastAsia"/>
+              </w:rPr>
+              <w:t>id</w:t>
             </w:r>
             <w:proofErr w:type="spellEnd"/>
           </w:p>
@@ -9123,7 +9127,7 @@
           <w:lang w:val="en"/>
         </w:rPr>
       </w:pPr>
-      <w:bookmarkStart w:id="12" w:name="_Toc9442113"/>
+      <w:bookmarkStart w:id="11" w:name="_Toc9442113"/>
       <w:r>
         <w:rPr>
           <w:rFonts w:hint="eastAsia"/>
@@ -9144,7 +9148,7 @@
         </w:rPr>
         <w:t>t_user_organization_set</w:t>
       </w:r>
-      <w:bookmarkEnd w:id="12"/>
+      <w:bookmarkEnd w:id="11"/>
       <w:proofErr w:type="spellEnd"/>
     </w:p>
     <w:tbl>
@@ -9352,7 +9356,16 @@
             </w:pPr>
             <w:proofErr w:type="spellStart"/>
             <w:r>
-              <w:t>userid</w:t>
+              <w:t>u</w:t>
+            </w:r>
+            <w:r>
+              <w:t>ser</w:t>
+            </w:r>
+            <w:r>
+              <w:t>_</w:t>
+            </w:r>
+            <w:r>
+              <w:t>id</w:t>
             </w:r>
             <w:proofErr w:type="spellEnd"/>
           </w:p>
@@ -9458,7 +9471,7 @@
               <w:rPr>
                 <w:lang w:val="en"/>
               </w:rPr>
-              <w:t>organization</w:t>
+              <w:t>organization_</w:t>
             </w:r>
             <w:r>
               <w:rPr>
@@ -9568,7 +9581,7 @@
           <w:lang w:val="en"/>
         </w:rPr>
       </w:pPr>
-      <w:bookmarkStart w:id="13" w:name="_Toc9442114"/>
+      <w:bookmarkStart w:id="12" w:name="_Toc9442114"/>
       <w:r>
         <w:rPr>
           <w:lang w:val="en"/>
@@ -9595,7 +9608,7 @@
         </w:rPr>
         <w:t>t_user_organization_mng_set</w:t>
       </w:r>
-      <w:bookmarkEnd w:id="13"/>
+      <w:bookmarkEnd w:id="12"/>
       <w:proofErr w:type="spellEnd"/>
     </w:p>
     <w:tbl>
@@ -9802,7 +9815,16 @@
             </w:pPr>
             <w:proofErr w:type="spellStart"/>
             <w:r>
-              <w:t>userid</w:t>
+              <w:t>user</w:t>
+            </w:r>
+            <w:r>
+              <w:rPr>
+                <w:rFonts w:hint="eastAsia"/>
+              </w:rPr>
+              <w:t>_</w:t>
+            </w:r>
+            <w:r>
+              <w:t>id</w:t>
             </w:r>
             <w:proofErr w:type="spellEnd"/>
           </w:p>
@@ -9909,6 +9931,12 @@
                 <w:lang w:val="en"/>
               </w:rPr>
               <w:t>organization</w:t>
+            </w:r>
+            <w:r>
+              <w:rPr>
+                <w:lang w:val="en"/>
+              </w:rPr>
+              <w:t>_</w:t>
             </w:r>
             <w:r>
               <w:rPr>
@@ -10025,7 +10053,7 @@
           <w:lang w:val="en"/>
         </w:rPr>
       </w:pPr>
-      <w:bookmarkStart w:id="14" w:name="_Toc9442115"/>
+      <w:bookmarkStart w:id="13" w:name="_Toc9442115"/>
       <w:r>
         <w:rPr>
           <w:rFonts w:hint="eastAsia"/>
@@ -10033,7 +10061,7 @@
         </w:rPr>
         <w:t>角色</w:t>
       </w:r>
-      <w:bookmarkEnd w:id="14"/>
+      <w:bookmarkEnd w:id="13"/>
     </w:p>
     <w:p>
       <w:pPr>
@@ -10046,7 +10074,7 @@
           <w:lang w:val="en"/>
         </w:rPr>
       </w:pPr>
-      <w:bookmarkStart w:id="15" w:name="_Toc9442116"/>
+      <w:bookmarkStart w:id="14" w:name="_Toc9442116"/>
       <w:r>
         <w:rPr>
           <w:lang w:val="en"/>
@@ -10070,7 +10098,7 @@
         </w:rPr>
         <w:t>T_Role</w:t>
       </w:r>
-      <w:bookmarkEnd w:id="15"/>
+      <w:bookmarkEnd w:id="14"/>
       <w:proofErr w:type="spellEnd"/>
     </w:p>
     <w:tbl>
@@ -10372,7 +10400,16 @@
               <w:rPr>
                 <w:rFonts w:hint="eastAsia"/>
               </w:rPr>
-              <w:t>appid</w:t>
+              <w:t>app</w:t>
+            </w:r>
+            <w:r>
+              <w:t>_</w:t>
+            </w:r>
+            <w:r>
+              <w:rPr>
+                <w:rFonts w:hint="eastAsia"/>
+              </w:rPr>
+              <w:t>id</w:t>
             </w:r>
             <w:proofErr w:type="spellEnd"/>
           </w:p>
@@ -10868,7 +10905,7 @@
           <w:lang w:val="en"/>
         </w:rPr>
       </w:pPr>
-      <w:bookmarkStart w:id="16" w:name="_Toc9442117"/>
+      <w:bookmarkStart w:id="15" w:name="_Toc9442117"/>
       <w:r>
         <w:rPr>
           <w:rFonts w:hint="eastAsia"/>
@@ -10890,7 +10927,7 @@
         </w:rPr>
         <w:t>T_User_Role_Set</w:t>
       </w:r>
-      <w:bookmarkEnd w:id="16"/>
+      <w:bookmarkEnd w:id="15"/>
       <w:proofErr w:type="spellEnd"/>
     </w:p>
     <w:tbl>
@@ -11094,7 +11131,13 @@
             </w:pPr>
             <w:proofErr w:type="spellStart"/>
             <w:r>
-              <w:t>userid</w:t>
+              <w:t>user</w:t>
+            </w:r>
+            <w:r>
+              <w:t>_</w:t>
+            </w:r>
+            <w:r>
+              <w:t>id</w:t>
             </w:r>
             <w:proofErr w:type="spellEnd"/>
           </w:p>
@@ -11196,7 +11239,13 @@
             <w:proofErr w:type="spellStart"/>
             <w:r>
               <w:lastRenderedPageBreak/>
-              <w:t>roleid</w:t>
+              <w:t>role</w:t>
+            </w:r>
+            <w:r>
+              <w:t>_</w:t>
+            </w:r>
+            <w:r>
+              <w:t>id</w:t>
             </w:r>
             <w:proofErr w:type="spellEnd"/>
           </w:p>
@@ -11301,14 +11350,14 @@
           <w:lang w:val="en"/>
         </w:rPr>
       </w:pPr>
-      <w:bookmarkStart w:id="17" w:name="_Toc9442118"/>
+      <w:bookmarkStart w:id="16" w:name="_Toc9442118"/>
       <w:r>
         <w:rPr>
           <w:lang w:val="en"/>
         </w:rPr>
         <w:t>系统菜单</w:t>
       </w:r>
-      <w:bookmarkEnd w:id="17"/>
+      <w:bookmarkEnd w:id="16"/>
     </w:p>
     <w:p>
       <w:pPr>
@@ -11321,7 +11370,7 @@
           <w:lang w:val="en"/>
         </w:rPr>
       </w:pPr>
-      <w:bookmarkStart w:id="18" w:name="_Toc9442119"/>
+      <w:bookmarkStart w:id="17" w:name="_Toc9442119"/>
       <w:r>
         <w:rPr>
           <w:lang w:val="en"/>
@@ -11349,7 +11398,7 @@
         </w:rPr>
         <w:t>_Menu</w:t>
       </w:r>
-      <w:bookmarkEnd w:id="18"/>
+      <w:bookmarkEnd w:id="17"/>
       <w:proofErr w:type="spellEnd"/>
     </w:p>
     <w:tbl>
@@ -11657,7 +11706,16 @@
               <w:rPr>
                 <w:rFonts w:hint="eastAsia"/>
               </w:rPr>
-              <w:t>appid</w:t>
+              <w:t>app</w:t>
+            </w:r>
+            <w:r>
+              <w:t>_</w:t>
+            </w:r>
+            <w:r>
+              <w:rPr>
+                <w:rFonts w:hint="eastAsia"/>
+              </w:rPr>
+              <w:t>id</w:t>
             </w:r>
             <w:proofErr w:type="spellEnd"/>
           </w:p>
@@ -12045,7 +12103,16 @@
               <w:rPr>
                 <w:rFonts w:hint="eastAsia"/>
               </w:rPr>
-              <w:t>parentid</w:t>
+              <w:t>parent</w:t>
+            </w:r>
+            <w:r>
+              <w:t>_</w:t>
+            </w:r>
+            <w:r>
+              <w:rPr>
+                <w:rFonts w:hint="eastAsia"/>
+              </w:rPr>
+              <w:t>id</w:t>
             </w:r>
             <w:proofErr w:type="spellEnd"/>
           </w:p>
@@ -12439,7 +12506,16 @@
               <w:rPr>
                 <w:rFonts w:hint="eastAsia"/>
               </w:rPr>
-              <w:t>opentype</w:t>
+              <w:t>open</w:t>
+            </w:r>
+            <w:r>
+              <w:t>_</w:t>
+            </w:r>
+            <w:r>
+              <w:rPr>
+                <w:rFonts w:hint="eastAsia"/>
+              </w:rPr>
+              <w:t>type</w:t>
             </w:r>
             <w:proofErr w:type="spellEnd"/>
           </w:p>
@@ -12661,7 +12737,7 @@
           <w:lang w:val="en"/>
         </w:rPr>
       </w:pPr>
-      <w:bookmarkStart w:id="19" w:name="_Toc9442120"/>
+      <w:bookmarkStart w:id="18" w:name="_Toc9442120"/>
       <w:r>
         <w:rPr>
           <w:lang w:val="en"/>
@@ -12702,7 +12778,7 @@
         </w:rPr>
         <w:t>T_Role_Menu_Set</w:t>
       </w:r>
-      <w:bookmarkEnd w:id="19"/>
+      <w:bookmarkEnd w:id="18"/>
       <w:proofErr w:type="spellEnd"/>
     </w:p>
     <w:tbl>
@@ -12910,7 +12986,13 @@
             </w:pPr>
             <w:proofErr w:type="spellStart"/>
             <w:r>
-              <w:t>roleid</w:t>
+              <w:t>role</w:t>
+            </w:r>
+            <w:r>
+              <w:t>_</w:t>
+            </w:r>
+            <w:r>
+              <w:t>id</w:t>
             </w:r>
             <w:proofErr w:type="spellEnd"/>
           </w:p>
@@ -13016,7 +13098,16 @@
               <w:rPr>
                 <w:rFonts w:hint="eastAsia"/>
               </w:rPr>
-              <w:t>menuid</w:t>
+              <w:t>menu</w:t>
+            </w:r>
+            <w:r>
+              <w:t>_</w:t>
+            </w:r>
+            <w:r>
+              <w:rPr>
+                <w:rFonts w:hint="eastAsia"/>
+              </w:rPr>
+              <w:t>id</w:t>
             </w:r>
             <w:proofErr w:type="spellEnd"/>
           </w:p>
@@ -13124,7 +13215,7 @@
           <w:numId w:val="1"/>
         </w:numPr>
       </w:pPr>
-      <w:bookmarkStart w:id="20" w:name="_Toc9442121"/>
+      <w:bookmarkStart w:id="19" w:name="_Toc9442121"/>
       <w:r>
         <w:rPr>
           <w:lang w:val="en"/>
@@ -13134,7 +13225,7 @@
       <w:r>
         <w:t>模块</w:t>
       </w:r>
-      <w:bookmarkEnd w:id="20"/>
+      <w:bookmarkEnd w:id="19"/>
     </w:p>
     <w:p>
       <w:pPr>
@@ -13144,7 +13235,7 @@
           <w:numId w:val="1"/>
         </w:numPr>
       </w:pPr>
-      <w:bookmarkStart w:id="21" w:name="_Toc9442122"/>
+      <w:bookmarkStart w:id="20" w:name="_Toc9442122"/>
       <w:r>
         <w:rPr>
           <w:rFonts w:hint="eastAsia"/>
@@ -13182,7 +13273,7 @@
         </w:rPr>
         <w:t>Func</w:t>
       </w:r>
-      <w:bookmarkEnd w:id="21"/>
+      <w:bookmarkEnd w:id="20"/>
       <w:proofErr w:type="spellEnd"/>
     </w:p>
     <w:tbl>
@@ -13508,7 +13599,16 @@
               <w:rPr>
                 <w:rFonts w:hint="eastAsia"/>
               </w:rPr>
-              <w:t>appid</w:t>
+              <w:t>app</w:t>
+            </w:r>
+            <w:r>
+              <w:t>_</w:t>
+            </w:r>
+            <w:r>
+              <w:rPr>
+                <w:rFonts w:hint="eastAsia"/>
+              </w:rPr>
+              <w:t>id</w:t>
             </w:r>
             <w:proofErr w:type="spellEnd"/>
           </w:p>
@@ -13789,7 +13889,16 @@
               <w:rPr>
                 <w:rFonts w:hint="eastAsia"/>
               </w:rPr>
-              <w:t>parentid</w:t>
+              <w:t>parent</w:t>
+            </w:r>
+            <w:r>
+              <w:t>_</w:t>
+            </w:r>
+            <w:r>
+              <w:rPr>
+                <w:rFonts w:hint="eastAsia"/>
+              </w:rPr>
+              <w:t>id</w:t>
             </w:r>
             <w:proofErr w:type="spellEnd"/>
           </w:p>
@@ -14051,7 +14160,7 @@
           <w:numId w:val="1"/>
         </w:numPr>
       </w:pPr>
-      <w:bookmarkStart w:id="22" w:name="_Toc9442123"/>
+      <w:bookmarkStart w:id="21" w:name="_Toc9442123"/>
       <w:r>
         <w:rPr>
           <w:rFonts w:hint="eastAsia"/>
@@ -14089,7 +14198,7 @@
       <w:r>
         <w:t>_Set</w:t>
       </w:r>
-      <w:bookmarkEnd w:id="22"/>
+      <w:bookmarkEnd w:id="21"/>
       <w:proofErr w:type="spellEnd"/>
     </w:p>
     <w:tbl>
@@ -14302,7 +14411,13 @@
             </w:pPr>
             <w:proofErr w:type="spellStart"/>
             <w:r>
-              <w:t>roleid</w:t>
+              <w:t>role</w:t>
+            </w:r>
+            <w:r>
+              <w:t>_</w:t>
+            </w:r>
+            <w:r>
+              <w:t>id</w:t>
             </w:r>
             <w:proofErr w:type="spellEnd"/>
           </w:p>
@@ -14399,7 +14514,15 @@
             </w:pPr>
             <w:proofErr w:type="spellStart"/>
             <w:r>
-              <w:t>moduleid</w:t>
+              <w:t>module</w:t>
+            </w:r>
+            <w:r>
+              <w:t>_</w:t>
+            </w:r>
+            <w:bookmarkStart w:id="22" w:name="_GoBack"/>
+            <w:bookmarkEnd w:id="22"/>
+            <w:r>
+              <w:t>id</w:t>
             </w:r>
             <w:proofErr w:type="spellEnd"/>
           </w:p>
@@ -16746,6 +16869,7 @@
     <w:lsdException w:name="HTML Sample" w:semiHidden="1" w:unhideWhenUsed="1"/>
     <w:lsdException w:name="HTML Typewriter" w:semiHidden="1" w:unhideWhenUsed="1"/>
     <w:lsdException w:name="HTML Variable" w:semiHidden="1" w:unhideWhenUsed="1"/>
+    <w:lsdException w:name="Normal Table" w:semiHidden="1" w:unhideWhenUsed="1"/>
     <w:lsdException w:name="annotation subject" w:semiHidden="1" w:unhideWhenUsed="1"/>
     <w:lsdException w:name="No List" w:semiHidden="1" w:unhideWhenUsed="1"/>
     <w:lsdException w:name="Outline List 1" w:semiHidden="1" w:unhideWhenUsed="1"/>
@@ -16792,8 +16916,10 @@
     <w:lsdException w:name="Table Subtle 2" w:semiHidden="1" w:unhideWhenUsed="1"/>
     <w:lsdException w:name="Table Web 1" w:semiHidden="1" w:unhideWhenUsed="1"/>
     <w:lsdException w:name="Table Web 2" w:semiHidden="1" w:unhideWhenUsed="1"/>
+    <w:lsdException w:name="Table Web 3" w:semiHidden="1" w:unhideWhenUsed="1"/>
     <w:lsdException w:name="Balloon Text" w:semiHidden="1" w:unhideWhenUsed="1"/>
     <w:lsdException w:name="Table Grid" w:uiPriority="39"/>
+    <w:lsdException w:name="Table Theme" w:semiHidden="1" w:unhideWhenUsed="1"/>
     <w:lsdException w:name="Placeholder Text" w:semiHidden="1"/>
     <w:lsdException w:name="No Spacing" w:uiPriority="1" w:qFormat="1"/>
     <w:lsdException w:name="Light Shading" w:uiPriority="60"/>
@@ -17591,7 +17717,7 @@
 </file>
 
 <file path=customXml/itemProps1.xml><?xml version="1.0" encoding="utf-8"?>
-<ds:datastoreItem xmlns:ds="http://schemas.openxmlformats.org/officeDocument/2006/customXml" ds:itemID="{3E8EC6EA-09C3-4A18-8A14-58ADC454A790}">
+<ds:datastoreItem xmlns:ds="http://schemas.openxmlformats.org/officeDocument/2006/customXml" ds:itemID="{129C3B56-582E-4310-9F1E-11E9A0014816}">
   <ds:schemaRefs>
     <ds:schemaRef ds:uri="http://schemas.openxmlformats.org/officeDocument/2006/bibliography"/>
   </ds:schemaRefs>

</xml_diff>